<commit_message>
updated small things and added others (mostly for the GUI) in "Lastenheft.docx"
</commit_message>
<xml_diff>
--- a/Documents/Lastenheft.docx
+++ b/Documents/Lastenheft.docx
@@ -8,7 +8,9 @@
         <w:jc w:val="center"/>
       </w:pPr>
       <w:bookmarkStart w:id="0" w:name="_gjdgxs" w:colFirst="0" w:colLast="0"/>
+      <w:bookmarkStart w:id="1" w:name="_GoBack"/>
       <w:bookmarkEnd w:id="0"/>
+      <w:bookmarkEnd w:id="1"/>
       <w:r>
         <w:t>Lastenheft</w:t>
       </w:r>
@@ -73,11 +75,9 @@
             <w:vAlign w:val="center"/>
           </w:tcPr>
           <w:p>
-            <w:proofErr w:type="spellStart"/>
             <w:r>
               <w:t>WikiCLoud</w:t>
             </w:r>
-            <w:proofErr w:type="spellEnd"/>
           </w:p>
         </w:tc>
       </w:tr>
@@ -230,10 +230,7 @@
     <w:p/>
     <w:p/>
     <w:p/>
-    <w:p>
-      <w:bookmarkStart w:id="1" w:name="_GoBack"/>
-      <w:bookmarkEnd w:id="1"/>
-    </w:p>
+    <w:p/>
     <w:p/>
     <w:p/>
     <w:p/>
@@ -255,7 +252,9 @@
               <w:tab w:val="right" w:pos="9019"/>
             </w:tabs>
             <w:rPr>
+              <w:rFonts w:asciiTheme="minorHAnsi" w:eastAsiaTheme="minorEastAsia" w:hAnsiTheme="minorHAnsi" w:cstheme="minorBidi"/>
               <w:noProof/>
+              <w:lang w:val="en-GB" w:eastAsia="en-GB"/>
             </w:rPr>
           </w:pPr>
           <w:r>
@@ -267,7 +266,7 @@
           <w:r>
             <w:fldChar w:fldCharType="separate"/>
           </w:r>
-          <w:hyperlink w:anchor="_Toc11313002" w:history="1">
+          <w:hyperlink w:anchor="_Toc11369637" w:history="1">
             <w:r>
               <w:rPr>
                 <w:rStyle w:val="Hyperlink"/>
@@ -294,7 +293,7 @@
                 <w:noProof/>
                 <w:webHidden/>
               </w:rPr>
-              <w:instrText xml:space="preserve"> PAGEREF _Toc11313002 \h </w:instrText>
+              <w:instrText xml:space="preserve"> PAGEREF _Toc11369637 \h </w:instrText>
             </w:r>
             <w:r>
               <w:rPr>
@@ -332,10 +331,12 @@
               <w:tab w:val="right" w:pos="9019"/>
             </w:tabs>
             <w:rPr>
+              <w:rFonts w:asciiTheme="minorHAnsi" w:eastAsiaTheme="minorEastAsia" w:hAnsiTheme="minorHAnsi" w:cstheme="minorBidi"/>
               <w:noProof/>
+              <w:lang w:val="en-GB" w:eastAsia="en-GB"/>
             </w:rPr>
           </w:pPr>
-          <w:hyperlink w:anchor="_Toc11313003" w:history="1">
+          <w:hyperlink w:anchor="_Toc11369638" w:history="1">
             <w:r>
               <w:rPr>
                 <w:rStyle w:val="Hyperlink"/>
@@ -362,7 +363,7 @@
                 <w:noProof/>
                 <w:webHidden/>
               </w:rPr>
-              <w:instrText xml:space="preserve"> PAGEREF _Toc11313003 \h </w:instrText>
+              <w:instrText xml:space="preserve"> PAGEREF _Toc11369638 \h </w:instrText>
             </w:r>
             <w:r>
               <w:rPr>
@@ -400,10 +401,12 @@
               <w:tab w:val="right" w:pos="9019"/>
             </w:tabs>
             <w:rPr>
+              <w:rFonts w:asciiTheme="minorHAnsi" w:eastAsiaTheme="minorEastAsia" w:hAnsiTheme="minorHAnsi" w:cstheme="minorBidi"/>
               <w:noProof/>
+              <w:lang w:val="en-GB" w:eastAsia="en-GB"/>
             </w:rPr>
           </w:pPr>
-          <w:hyperlink w:anchor="_Toc11313004" w:history="1">
+          <w:hyperlink w:anchor="_Toc11369639" w:history="1">
             <w:r>
               <w:rPr>
                 <w:rStyle w:val="Hyperlink"/>
@@ -430,7 +433,7 @@
                 <w:noProof/>
                 <w:webHidden/>
               </w:rPr>
-              <w:instrText xml:space="preserve"> PAGEREF _Toc11313004 \h </w:instrText>
+              <w:instrText xml:space="preserve"> PAGEREF _Toc11369639 \h </w:instrText>
             </w:r>
             <w:r>
               <w:rPr>
@@ -468,10 +471,12 @@
               <w:tab w:val="right" w:pos="9019"/>
             </w:tabs>
             <w:rPr>
+              <w:rFonts w:asciiTheme="minorHAnsi" w:eastAsiaTheme="minorEastAsia" w:hAnsiTheme="minorHAnsi" w:cstheme="minorBidi"/>
               <w:noProof/>
+              <w:lang w:val="en-GB" w:eastAsia="en-GB"/>
             </w:rPr>
           </w:pPr>
-          <w:hyperlink w:anchor="_Toc11313005" w:history="1">
+          <w:hyperlink w:anchor="_Toc11369640" w:history="1">
             <w:r>
               <w:rPr>
                 <w:rStyle w:val="Hyperlink"/>
@@ -498,7 +503,7 @@
                 <w:noProof/>
                 <w:webHidden/>
               </w:rPr>
-              <w:instrText xml:space="preserve"> PAGEREF _Toc11313005 \h </w:instrText>
+              <w:instrText xml:space="preserve"> PAGEREF _Toc11369640 \h </w:instrText>
             </w:r>
             <w:r>
               <w:rPr>
@@ -536,10 +541,12 @@
               <w:tab w:val="right" w:pos="9019"/>
             </w:tabs>
             <w:rPr>
+              <w:rFonts w:asciiTheme="minorHAnsi" w:eastAsiaTheme="minorEastAsia" w:hAnsiTheme="minorHAnsi" w:cstheme="minorBidi"/>
               <w:noProof/>
+              <w:lang w:val="en-GB" w:eastAsia="en-GB"/>
             </w:rPr>
           </w:pPr>
-          <w:hyperlink w:anchor="_Toc11313006" w:history="1">
+          <w:hyperlink w:anchor="_Toc11369641" w:history="1">
             <w:r>
               <w:rPr>
                 <w:rStyle w:val="Hyperlink"/>
@@ -566,7 +573,7 @@
                 <w:noProof/>
                 <w:webHidden/>
               </w:rPr>
-              <w:instrText xml:space="preserve"> PAGEREF _Toc11313006 \h </w:instrText>
+              <w:instrText xml:space="preserve"> PAGEREF _Toc11369641 \h </w:instrText>
             </w:r>
             <w:r>
               <w:rPr>
@@ -604,10 +611,12 @@
               <w:tab w:val="right" w:pos="9019"/>
             </w:tabs>
             <w:rPr>
+              <w:rFonts w:asciiTheme="minorHAnsi" w:eastAsiaTheme="minorEastAsia" w:hAnsiTheme="minorHAnsi" w:cstheme="minorBidi"/>
               <w:noProof/>
+              <w:lang w:val="en-GB" w:eastAsia="en-GB"/>
             </w:rPr>
           </w:pPr>
-          <w:hyperlink w:anchor="_Toc11313007" w:history="1">
+          <w:hyperlink w:anchor="_Toc11369642" w:history="1">
             <w:r>
               <w:rPr>
                 <w:rStyle w:val="Hyperlink"/>
@@ -634,7 +643,7 @@
                 <w:noProof/>
                 <w:webHidden/>
               </w:rPr>
-              <w:instrText xml:space="preserve"> PAGEREF _Toc11313007 \h </w:instrText>
+              <w:instrText xml:space="preserve"> PAGEREF _Toc11369642 \h </w:instrText>
             </w:r>
             <w:r>
               <w:rPr>
@@ -672,10 +681,12 @@
               <w:tab w:val="right" w:pos="9019"/>
             </w:tabs>
             <w:rPr>
+              <w:rFonts w:asciiTheme="minorHAnsi" w:eastAsiaTheme="minorEastAsia" w:hAnsiTheme="minorHAnsi" w:cstheme="minorBidi"/>
               <w:noProof/>
+              <w:lang w:val="en-GB" w:eastAsia="en-GB"/>
             </w:rPr>
           </w:pPr>
-          <w:hyperlink w:anchor="_Toc11313008" w:history="1">
+          <w:hyperlink w:anchor="_Toc11369643" w:history="1">
             <w:r>
               <w:rPr>
                 <w:rStyle w:val="Hyperlink"/>
@@ -702,7 +713,7 @@
                 <w:noProof/>
                 <w:webHidden/>
               </w:rPr>
-              <w:instrText xml:space="preserve"> PAGEREF _Toc11313008 \h </w:instrText>
+              <w:instrText xml:space="preserve"> PAGEREF _Toc11369643 \h </w:instrText>
             </w:r>
             <w:r>
               <w:rPr>
@@ -740,10 +751,12 @@
               <w:tab w:val="right" w:pos="9019"/>
             </w:tabs>
             <w:rPr>
+              <w:rFonts w:asciiTheme="minorHAnsi" w:eastAsiaTheme="minorEastAsia" w:hAnsiTheme="minorHAnsi" w:cstheme="minorBidi"/>
               <w:noProof/>
+              <w:lang w:val="en-GB" w:eastAsia="en-GB"/>
             </w:rPr>
           </w:pPr>
-          <w:hyperlink w:anchor="_Toc11313009" w:history="1">
+          <w:hyperlink w:anchor="_Toc11369644" w:history="1">
             <w:r>
               <w:rPr>
                 <w:rStyle w:val="Hyperlink"/>
@@ -770,7 +783,7 @@
                 <w:noProof/>
                 <w:webHidden/>
               </w:rPr>
-              <w:instrText xml:space="preserve"> PAGEREF _Toc11313009 \h </w:instrText>
+              <w:instrText xml:space="preserve"> PAGEREF _Toc11369644 \h </w:instrText>
             </w:r>
             <w:r>
               <w:rPr>
@@ -808,10 +821,12 @@
               <w:tab w:val="right" w:pos="9019"/>
             </w:tabs>
             <w:rPr>
+              <w:rFonts w:asciiTheme="minorHAnsi" w:eastAsiaTheme="minorEastAsia" w:hAnsiTheme="minorHAnsi" w:cstheme="minorBidi"/>
               <w:noProof/>
+              <w:lang w:val="en-GB" w:eastAsia="en-GB"/>
             </w:rPr>
           </w:pPr>
-          <w:hyperlink w:anchor="_Toc11313010" w:history="1">
+          <w:hyperlink w:anchor="_Toc11369645" w:history="1">
             <w:r>
               <w:rPr>
                 <w:rStyle w:val="Hyperlink"/>
@@ -838,7 +853,7 @@
                 <w:noProof/>
                 <w:webHidden/>
               </w:rPr>
-              <w:instrText xml:space="preserve"> PAGEREF _Toc11313010 \h </w:instrText>
+              <w:instrText xml:space="preserve"> PAGEREF _Toc11369645 \h </w:instrText>
             </w:r>
             <w:r>
               <w:rPr>
@@ -876,10 +891,12 @@
               <w:tab w:val="right" w:pos="9019"/>
             </w:tabs>
             <w:rPr>
+              <w:rFonts w:asciiTheme="minorHAnsi" w:eastAsiaTheme="minorEastAsia" w:hAnsiTheme="minorHAnsi" w:cstheme="minorBidi"/>
               <w:noProof/>
+              <w:lang w:val="en-GB" w:eastAsia="en-GB"/>
             </w:rPr>
           </w:pPr>
-          <w:hyperlink w:anchor="_Toc11313011" w:history="1">
+          <w:hyperlink w:anchor="_Toc11369646" w:history="1">
             <w:r>
               <w:rPr>
                 <w:rStyle w:val="Hyperlink"/>
@@ -906,7 +923,7 @@
                 <w:noProof/>
                 <w:webHidden/>
               </w:rPr>
-              <w:instrText xml:space="preserve"> PAGEREF _Toc11313011 \h </w:instrText>
+              <w:instrText xml:space="preserve"> PAGEREF _Toc11369646 \h </w:instrText>
             </w:r>
             <w:r>
               <w:rPr>
@@ -944,10 +961,12 @@
               <w:tab w:val="right" w:pos="9019"/>
             </w:tabs>
             <w:rPr>
+              <w:rFonts w:asciiTheme="minorHAnsi" w:eastAsiaTheme="minorEastAsia" w:hAnsiTheme="minorHAnsi" w:cstheme="minorBidi"/>
               <w:noProof/>
+              <w:lang w:val="en-GB" w:eastAsia="en-GB"/>
             </w:rPr>
           </w:pPr>
-          <w:hyperlink w:anchor="_Toc11313012" w:history="1">
+          <w:hyperlink w:anchor="_Toc11369647" w:history="1">
             <w:r>
               <w:rPr>
                 <w:rStyle w:val="Hyperlink"/>
@@ -974,7 +993,7 @@
                 <w:noProof/>
                 <w:webHidden/>
               </w:rPr>
-              <w:instrText xml:space="preserve"> PAGEREF _Toc11313012 \h </w:instrText>
+              <w:instrText xml:space="preserve"> PAGEREF _Toc11369647 \h </w:instrText>
             </w:r>
             <w:r>
               <w:rPr>
@@ -1012,10 +1031,12 @@
               <w:tab w:val="right" w:pos="9019"/>
             </w:tabs>
             <w:rPr>
+              <w:rFonts w:asciiTheme="minorHAnsi" w:eastAsiaTheme="minorEastAsia" w:hAnsiTheme="minorHAnsi" w:cstheme="minorBidi"/>
               <w:noProof/>
+              <w:lang w:val="en-GB" w:eastAsia="en-GB"/>
             </w:rPr>
           </w:pPr>
-          <w:hyperlink w:anchor="_Toc11313013" w:history="1">
+          <w:hyperlink w:anchor="_Toc11369648" w:history="1">
             <w:r>
               <w:rPr>
                 <w:rStyle w:val="Hyperlink"/>
@@ -1042,7 +1063,7 @@
                 <w:noProof/>
                 <w:webHidden/>
               </w:rPr>
-              <w:instrText xml:space="preserve"> PAGEREF _Toc11313013 \h </w:instrText>
+              <w:instrText xml:space="preserve"> PAGEREF _Toc11369648 \h </w:instrText>
             </w:r>
             <w:r>
               <w:rPr>
@@ -1080,10 +1101,12 @@
               <w:tab w:val="right" w:pos="9019"/>
             </w:tabs>
             <w:rPr>
+              <w:rFonts w:asciiTheme="minorHAnsi" w:eastAsiaTheme="minorEastAsia" w:hAnsiTheme="minorHAnsi" w:cstheme="minorBidi"/>
               <w:noProof/>
+              <w:lang w:val="en-GB" w:eastAsia="en-GB"/>
             </w:rPr>
           </w:pPr>
-          <w:hyperlink w:anchor="_Toc11313014" w:history="1">
+          <w:hyperlink w:anchor="_Toc11369649" w:history="1">
             <w:r>
               <w:rPr>
                 <w:rStyle w:val="Hyperlink"/>
@@ -1110,7 +1133,7 @@
                 <w:noProof/>
                 <w:webHidden/>
               </w:rPr>
-              <w:instrText xml:space="preserve"> PAGEREF _Toc11313014 \h </w:instrText>
+              <w:instrText xml:space="preserve"> PAGEREF _Toc11369649 \h </w:instrText>
             </w:r>
             <w:r>
               <w:rPr>
@@ -1148,10 +1171,12 @@
               <w:tab w:val="right" w:pos="9019"/>
             </w:tabs>
             <w:rPr>
+              <w:rFonts w:asciiTheme="minorHAnsi" w:eastAsiaTheme="minorEastAsia" w:hAnsiTheme="minorHAnsi" w:cstheme="minorBidi"/>
               <w:noProof/>
+              <w:lang w:val="en-GB" w:eastAsia="en-GB"/>
             </w:rPr>
           </w:pPr>
-          <w:hyperlink w:anchor="_Toc11313015" w:history="1">
+          <w:hyperlink w:anchor="_Toc11369650" w:history="1">
             <w:r>
               <w:rPr>
                 <w:rStyle w:val="Hyperlink"/>
@@ -1178,7 +1203,7 @@
                 <w:noProof/>
                 <w:webHidden/>
               </w:rPr>
-              <w:instrText xml:space="preserve"> PAGEREF _Toc11313015 \h </w:instrText>
+              <w:instrText xml:space="preserve"> PAGEREF _Toc11369650 \h </w:instrText>
             </w:r>
             <w:r>
               <w:rPr>
@@ -1216,10 +1241,12 @@
               <w:tab w:val="right" w:pos="9019"/>
             </w:tabs>
             <w:rPr>
+              <w:rFonts w:asciiTheme="minorHAnsi" w:eastAsiaTheme="minorEastAsia" w:hAnsiTheme="minorHAnsi" w:cstheme="minorBidi"/>
               <w:noProof/>
+              <w:lang w:val="en-GB" w:eastAsia="en-GB"/>
             </w:rPr>
           </w:pPr>
-          <w:hyperlink w:anchor="_Toc11313016" w:history="1">
+          <w:hyperlink w:anchor="_Toc11369651" w:history="1">
             <w:r>
               <w:rPr>
                 <w:rStyle w:val="Hyperlink"/>
@@ -1246,7 +1273,7 @@
                 <w:noProof/>
                 <w:webHidden/>
               </w:rPr>
-              <w:instrText xml:space="preserve"> PAGEREF _Toc11313016 \h </w:instrText>
+              <w:instrText xml:space="preserve"> PAGEREF _Toc11369651 \h </w:instrText>
             </w:r>
             <w:r>
               <w:rPr>
@@ -1284,10 +1311,12 @@
               <w:tab w:val="right" w:pos="9019"/>
             </w:tabs>
             <w:rPr>
+              <w:rFonts w:asciiTheme="minorHAnsi" w:eastAsiaTheme="minorEastAsia" w:hAnsiTheme="minorHAnsi" w:cstheme="minorBidi"/>
               <w:noProof/>
+              <w:lang w:val="en-GB" w:eastAsia="en-GB"/>
             </w:rPr>
           </w:pPr>
-          <w:hyperlink w:anchor="_Toc11313017" w:history="1">
+          <w:hyperlink w:anchor="_Toc11369652" w:history="1">
             <w:r>
               <w:rPr>
                 <w:rStyle w:val="Hyperlink"/>
@@ -1314,7 +1343,7 @@
                 <w:noProof/>
                 <w:webHidden/>
               </w:rPr>
-              <w:instrText xml:space="preserve"> PAGEREF _Toc11313017 \h </w:instrText>
+              <w:instrText xml:space="preserve"> PAGEREF _Toc11369652 \h </w:instrText>
             </w:r>
             <w:r>
               <w:rPr>
@@ -1352,10 +1381,12 @@
               <w:tab w:val="right" w:pos="9019"/>
             </w:tabs>
             <w:rPr>
+              <w:rFonts w:asciiTheme="minorHAnsi" w:eastAsiaTheme="minorEastAsia" w:hAnsiTheme="minorHAnsi" w:cstheme="minorBidi"/>
               <w:noProof/>
+              <w:lang w:val="en-GB" w:eastAsia="en-GB"/>
             </w:rPr>
           </w:pPr>
-          <w:hyperlink w:anchor="_Toc11313018" w:history="1">
+          <w:hyperlink w:anchor="_Toc11369653" w:history="1">
             <w:r>
               <w:rPr>
                 <w:rStyle w:val="Hyperlink"/>
@@ -1382,7 +1413,7 @@
                 <w:noProof/>
                 <w:webHidden/>
               </w:rPr>
-              <w:instrText xml:space="preserve"> PAGEREF _Toc11313018 \h </w:instrText>
+              <w:instrText xml:space="preserve"> PAGEREF _Toc11369653 \h </w:instrText>
             </w:r>
             <w:r>
               <w:rPr>
@@ -1420,10 +1451,12 @@
               <w:tab w:val="right" w:pos="9019"/>
             </w:tabs>
             <w:rPr>
+              <w:rFonts w:asciiTheme="minorHAnsi" w:eastAsiaTheme="minorEastAsia" w:hAnsiTheme="minorHAnsi" w:cstheme="minorBidi"/>
               <w:noProof/>
+              <w:lang w:val="en-GB" w:eastAsia="en-GB"/>
             </w:rPr>
           </w:pPr>
-          <w:hyperlink w:anchor="_Toc11313019" w:history="1">
+          <w:hyperlink w:anchor="_Toc11369654" w:history="1">
             <w:r>
               <w:rPr>
                 <w:rStyle w:val="Hyperlink"/>
@@ -1450,7 +1483,7 @@
                 <w:noProof/>
                 <w:webHidden/>
               </w:rPr>
-              <w:instrText xml:space="preserve"> PAGEREF _Toc11313019 \h </w:instrText>
+              <w:instrText xml:space="preserve"> PAGEREF _Toc11369654 \h </w:instrText>
             </w:r>
             <w:r>
               <w:rPr>
@@ -1488,10 +1521,12 @@
               <w:tab w:val="right" w:pos="9019"/>
             </w:tabs>
             <w:rPr>
+              <w:rFonts w:asciiTheme="minorHAnsi" w:eastAsiaTheme="minorEastAsia" w:hAnsiTheme="minorHAnsi" w:cstheme="minorBidi"/>
               <w:noProof/>
+              <w:lang w:val="en-GB" w:eastAsia="en-GB"/>
             </w:rPr>
           </w:pPr>
-          <w:hyperlink w:anchor="_Toc11313020" w:history="1">
+          <w:hyperlink w:anchor="_Toc11369655" w:history="1">
             <w:r>
               <w:rPr>
                 <w:rStyle w:val="Hyperlink"/>
@@ -1518,7 +1553,7 @@
                 <w:noProof/>
                 <w:webHidden/>
               </w:rPr>
-              <w:instrText xml:space="preserve"> PAGEREF _Toc11313020 \h </w:instrText>
+              <w:instrText xml:space="preserve"> PAGEREF _Toc11369655 \h </w:instrText>
             </w:r>
             <w:r>
               <w:rPr>
@@ -1556,10 +1591,12 @@
               <w:tab w:val="right" w:pos="9019"/>
             </w:tabs>
             <w:rPr>
+              <w:rFonts w:asciiTheme="minorHAnsi" w:eastAsiaTheme="minorEastAsia" w:hAnsiTheme="minorHAnsi" w:cstheme="minorBidi"/>
               <w:noProof/>
+              <w:lang w:val="en-GB" w:eastAsia="en-GB"/>
             </w:rPr>
           </w:pPr>
-          <w:hyperlink w:anchor="_Toc11313021" w:history="1">
+          <w:hyperlink w:anchor="_Toc11369656" w:history="1">
             <w:r>
               <w:rPr>
                 <w:rStyle w:val="Hyperlink"/>
@@ -1586,7 +1623,7 @@
                 <w:noProof/>
                 <w:webHidden/>
               </w:rPr>
-              <w:instrText xml:space="preserve"> PAGEREF _Toc11313021 \h </w:instrText>
+              <w:instrText xml:space="preserve"> PAGEREF _Toc11369656 \h </w:instrText>
             </w:r>
             <w:r>
               <w:rPr>
@@ -1624,16 +1661,156 @@
               <w:tab w:val="right" w:pos="9019"/>
             </w:tabs>
             <w:rPr>
+              <w:rFonts w:asciiTheme="minorHAnsi" w:eastAsiaTheme="minorEastAsia" w:hAnsiTheme="minorHAnsi" w:cstheme="minorBidi"/>
+              <w:noProof/>
+              <w:lang w:val="en-GB" w:eastAsia="en-GB"/>
+            </w:rPr>
+          </w:pPr>
+          <w:hyperlink w:anchor="_Toc11369657" w:history="1">
+            <w:r>
+              <w:rPr>
+                <w:rStyle w:val="Hyperlink"/>
+                <w:noProof/>
+              </w:rPr>
+              <w:t>6.2 Sicherheit</w:t>
+            </w:r>
+            <w:r>
+              <w:rPr>
+                <w:noProof/>
+                <w:webHidden/>
+              </w:rPr>
+              <w:tab/>
+            </w:r>
+            <w:r>
+              <w:rPr>
+                <w:noProof/>
+                <w:webHidden/>
+              </w:rPr>
+              <w:fldChar w:fldCharType="begin"/>
+            </w:r>
+            <w:r>
+              <w:rPr>
+                <w:noProof/>
+                <w:webHidden/>
+              </w:rPr>
+              <w:instrText xml:space="preserve"> PAGEREF _Toc11369657 \h </w:instrText>
+            </w:r>
+            <w:r>
+              <w:rPr>
+                <w:noProof/>
+                <w:webHidden/>
+              </w:rPr>
+            </w:r>
+            <w:r>
+              <w:rPr>
+                <w:noProof/>
+                <w:webHidden/>
+              </w:rPr>
+              <w:fldChar w:fldCharType="separate"/>
+            </w:r>
+            <w:r>
+              <w:rPr>
+                <w:noProof/>
+                <w:webHidden/>
+              </w:rPr>
+              <w:t>5</w:t>
+            </w:r>
+            <w:r>
+              <w:rPr>
+                <w:noProof/>
+                <w:webHidden/>
+              </w:rPr>
+              <w:fldChar w:fldCharType="end"/>
+            </w:r>
+          </w:hyperlink>
+        </w:p>
+        <w:p>
+          <w:pPr>
+            <w:pStyle w:val="TOC2"/>
+            <w:tabs>
+              <w:tab w:val="right" w:pos="9019"/>
+            </w:tabs>
+            <w:rPr>
+              <w:rFonts w:asciiTheme="minorHAnsi" w:eastAsiaTheme="minorEastAsia" w:hAnsiTheme="minorHAnsi" w:cstheme="minorBidi"/>
+              <w:noProof/>
+              <w:lang w:val="en-GB" w:eastAsia="en-GB"/>
+            </w:rPr>
+          </w:pPr>
+          <w:hyperlink w:anchor="_Toc11369658" w:history="1">
+            <w:r>
+              <w:rPr>
+                <w:rStyle w:val="Hyperlink"/>
+                <w:noProof/>
+              </w:rPr>
+              <w:t>6.3 GUI</w:t>
+            </w:r>
+            <w:r>
+              <w:rPr>
+                <w:noProof/>
+                <w:webHidden/>
+              </w:rPr>
+              <w:tab/>
+            </w:r>
+            <w:r>
+              <w:rPr>
+                <w:noProof/>
+                <w:webHidden/>
+              </w:rPr>
+              <w:fldChar w:fldCharType="begin"/>
+            </w:r>
+            <w:r>
+              <w:rPr>
+                <w:noProof/>
+                <w:webHidden/>
+              </w:rPr>
+              <w:instrText xml:space="preserve"> PAGEREF _Toc11369658 \h </w:instrText>
+            </w:r>
+            <w:r>
+              <w:rPr>
+                <w:noProof/>
+                <w:webHidden/>
+              </w:rPr>
+            </w:r>
+            <w:r>
+              <w:rPr>
+                <w:noProof/>
+                <w:webHidden/>
+              </w:rPr>
+              <w:fldChar w:fldCharType="separate"/>
+            </w:r>
+            <w:r>
+              <w:rPr>
+                <w:noProof/>
+                <w:webHidden/>
+              </w:rPr>
+              <w:t>5</w:t>
+            </w:r>
+            <w:r>
+              <w:rPr>
+                <w:noProof/>
+                <w:webHidden/>
+              </w:rPr>
+              <w:fldChar w:fldCharType="end"/>
+            </w:r>
+          </w:hyperlink>
+        </w:p>
+        <w:p>
+          <w:pPr>
+            <w:pStyle w:val="TOC3"/>
+            <w:tabs>
+              <w:tab w:val="right" w:pos="9019"/>
+            </w:tabs>
+            <w:rPr>
               <w:noProof/>
             </w:rPr>
           </w:pPr>
-          <w:hyperlink w:anchor="_Toc11313022" w:history="1">
+          <w:hyperlink w:anchor="_Toc11369659" w:history="1">
             <w:r>
               <w:rPr>
                 <w:rStyle w:val="Hyperlink"/>
                 <w:noProof/>
               </w:rPr>
-              <w:t>6.2 Sicherheit</w:t>
+              <w:t>6.3.1 3D</w:t>
             </w:r>
             <w:r>
               <w:rPr>
@@ -1654,7 +1831,7 @@
                 <w:noProof/>
                 <w:webHidden/>
               </w:rPr>
-              <w:instrText xml:space="preserve"> PAGEREF _Toc11313022 \h </w:instrText>
+              <w:instrText xml:space="preserve"> PAGEREF _Toc11369659 \h </w:instrText>
             </w:r>
             <w:r>
               <w:rPr>
@@ -1675,6 +1852,74 @@
                 <w:webHidden/>
               </w:rPr>
               <w:t>5</w:t>
+            </w:r>
+            <w:r>
+              <w:rPr>
+                <w:noProof/>
+                <w:webHidden/>
+              </w:rPr>
+              <w:fldChar w:fldCharType="end"/>
+            </w:r>
+          </w:hyperlink>
+        </w:p>
+        <w:p>
+          <w:pPr>
+            <w:pStyle w:val="TOC3"/>
+            <w:tabs>
+              <w:tab w:val="right" w:pos="9019"/>
+            </w:tabs>
+            <w:rPr>
+              <w:noProof/>
+            </w:rPr>
+          </w:pPr>
+          <w:hyperlink w:anchor="_Toc11369660" w:history="1">
+            <w:r>
+              <w:rPr>
+                <w:rStyle w:val="Hyperlink"/>
+                <w:noProof/>
+              </w:rPr>
+              <w:t>6.3.2 Gruppierungen</w:t>
+            </w:r>
+            <w:r>
+              <w:rPr>
+                <w:noProof/>
+                <w:webHidden/>
+              </w:rPr>
+              <w:tab/>
+            </w:r>
+            <w:r>
+              <w:rPr>
+                <w:noProof/>
+                <w:webHidden/>
+              </w:rPr>
+              <w:fldChar w:fldCharType="begin"/>
+            </w:r>
+            <w:r>
+              <w:rPr>
+                <w:noProof/>
+                <w:webHidden/>
+              </w:rPr>
+              <w:instrText xml:space="preserve"> PAGEREF _Toc11369660 \h </w:instrText>
+            </w:r>
+            <w:r>
+              <w:rPr>
+                <w:noProof/>
+                <w:webHidden/>
+              </w:rPr>
+            </w:r>
+            <w:r>
+              <w:rPr>
+                <w:noProof/>
+                <w:webHidden/>
+              </w:rPr>
+              <w:fldChar w:fldCharType="separate"/>
+            </w:r>
+            <w:r>
+              <w:rPr>
+                <w:noProof/>
+                <w:webHidden/>
+              </w:rPr>
+              <w:t>6</w:t>
             </w:r>
             <w:r>
               <w:rPr>
@@ -1722,7 +1967,7 @@
       <w:pPr>
         <w:pStyle w:val="Heading1"/>
       </w:pPr>
-      <w:bookmarkStart w:id="3" w:name="_Toc11313002"/>
+      <w:bookmarkStart w:id="3" w:name="_Toc11369637"/>
       <w:r>
         <w:t>1 Einleitung</w:t>
       </w:r>
@@ -1747,7 +1992,7 @@
         <w:pStyle w:val="Heading1"/>
         <w:spacing w:after="160" w:line="259" w:lineRule="auto"/>
       </w:pPr>
-      <w:bookmarkStart w:id="4" w:name="_Toc11313003"/>
+      <w:bookmarkStart w:id="4" w:name="_Toc11369638"/>
       <w:r>
         <w:t>2 Allgemeines</w:t>
       </w:r>
@@ -1757,7 +2002,7 @@
       <w:pPr>
         <w:pStyle w:val="Heading2"/>
       </w:pPr>
-      <w:bookmarkStart w:id="5" w:name="_Toc11313004"/>
+      <w:bookmarkStart w:id="5" w:name="_Toc11369639"/>
       <w:r>
         <w:t>2.1 Ziele und Zweck des Dokuments</w:t>
       </w:r>
@@ -1805,7 +2050,7 @@
       <w:pPr>
         <w:pStyle w:val="Heading2"/>
       </w:pPr>
-      <w:bookmarkStart w:id="6" w:name="_Toc11313005"/>
+      <w:bookmarkStart w:id="6" w:name="_Toc11369640"/>
       <w:r>
         <w:t>2.2 Abkürzungen</w:t>
       </w:r>
@@ -1925,11 +2170,9 @@
                 <w:between w:val="nil"/>
               </w:pBdr>
             </w:pPr>
-            <w:proofErr w:type="spellStart"/>
             <w:r>
               <w:t>xslt</w:t>
             </w:r>
-            <w:proofErr w:type="spellEnd"/>
           </w:p>
         </w:tc>
         <w:tc>
@@ -1986,11 +2229,9 @@
                 <w:between w:val="nil"/>
               </w:pBdr>
             </w:pPr>
-            <w:proofErr w:type="spellStart"/>
             <w:r>
               <w:t>xml</w:t>
             </w:r>
-            <w:proofErr w:type="spellEnd"/>
           </w:p>
         </w:tc>
         <w:tc>
@@ -2044,11 +2285,9 @@
                 <w:between w:val="nil"/>
               </w:pBdr>
             </w:pPr>
-            <w:proofErr w:type="spellStart"/>
             <w:r>
               <w:t>html</w:t>
             </w:r>
-            <w:proofErr w:type="spellEnd"/>
           </w:p>
         </w:tc>
         <w:tc>
@@ -2102,11 +2341,9 @@
                 <w:between w:val="nil"/>
               </w:pBdr>
             </w:pPr>
-            <w:proofErr w:type="spellStart"/>
             <w:r>
               <w:t>xhtml</w:t>
             </w:r>
-            <w:proofErr w:type="spellEnd"/>
           </w:p>
         </w:tc>
         <w:tc>
@@ -2160,11 +2397,9 @@
                 <w:between w:val="nil"/>
               </w:pBdr>
             </w:pPr>
-            <w:proofErr w:type="spellStart"/>
             <w:r>
               <w:t>php</w:t>
             </w:r>
-            <w:proofErr w:type="spellEnd"/>
           </w:p>
         </w:tc>
         <w:tc>
@@ -2190,13 +2425,8 @@
               </w:pBdr>
             </w:pPr>
             <w:r>
-              <w:t xml:space="preserve">PHP: Hypertext </w:t>
-            </w:r>
-            <w:proofErr w:type="spellStart"/>
-            <w:r>
-              <w:t>Preprocessor</w:t>
-            </w:r>
-            <w:proofErr w:type="spellEnd"/>
+              <w:t>PHP: Hypertext Preprocessor</w:t>
+            </w:r>
           </w:p>
         </w:tc>
       </w:tr>
@@ -2223,11 +2453,9 @@
                 <w:between w:val="nil"/>
               </w:pBdr>
             </w:pPr>
-            <w:proofErr w:type="spellStart"/>
             <w:r>
               <w:t>sql</w:t>
             </w:r>
-            <w:proofErr w:type="spellEnd"/>
           </w:p>
         </w:tc>
         <w:tc>
@@ -2281,11 +2509,9 @@
                 <w:between w:val="nil"/>
               </w:pBdr>
             </w:pPr>
-            <w:proofErr w:type="spellStart"/>
             <w:r>
               <w:t>json</w:t>
             </w:r>
-            <w:proofErr w:type="spellEnd"/>
           </w:p>
         </w:tc>
         <w:tc>
@@ -2311,15 +2537,7 @@
               </w:pBdr>
             </w:pPr>
             <w:r>
-              <w:t xml:space="preserve">JavaScript </w:t>
-            </w:r>
-            <w:proofErr w:type="spellStart"/>
-            <w:r>
-              <w:t>Object</w:t>
-            </w:r>
-            <w:proofErr w:type="spellEnd"/>
-            <w:r>
-              <w:t xml:space="preserve"> Notation</w:t>
+              <w:t>JavaScript Object Notation</w:t>
             </w:r>
           </w:p>
         </w:tc>
@@ -2430,29 +2648,8 @@
                 <w:between w:val="nil"/>
               </w:pBdr>
             </w:pPr>
-            <w:proofErr w:type="spellStart"/>
-            <w:r>
-              <w:t>Graphical</w:t>
-            </w:r>
-            <w:proofErr w:type="spellEnd"/>
-            <w:r>
-              <w:t xml:space="preserve"> </w:t>
-            </w:r>
-            <w:proofErr w:type="spellStart"/>
-            <w:r>
-              <w:t>user</w:t>
-            </w:r>
-            <w:proofErr w:type="spellEnd"/>
-            <w:r>
-              <w:t xml:space="preserve"> </w:t>
-            </w:r>
-            <w:proofErr w:type="spellStart"/>
-            <w:r>
-              <w:t>interface</w:t>
-            </w:r>
-            <w:proofErr w:type="spellEnd"/>
-            <w:r>
-              <w:t xml:space="preserve"> (Grafische Benutzeroberfläche)</w:t>
+            <w:r>
+              <w:t>Graphical user interface (Grafische Benutzeroberfläche)</w:t>
             </w:r>
           </w:p>
         </w:tc>
@@ -2480,11 +2677,9 @@
                 <w:between w:val="nil"/>
               </w:pBdr>
             </w:pPr>
-            <w:proofErr w:type="spellStart"/>
             <w:r>
               <w:t>xss</w:t>
             </w:r>
-            <w:proofErr w:type="spellEnd"/>
           </w:p>
         </w:tc>
         <w:tc>
@@ -2522,7 +2717,7 @@
       <w:pPr>
         <w:pStyle w:val="Heading1"/>
       </w:pPr>
-      <w:bookmarkStart w:id="7" w:name="_Toc11313006"/>
+      <w:bookmarkStart w:id="7" w:name="_Toc11369641"/>
       <w:r>
         <w:t>3 Konzept</w:t>
       </w:r>
@@ -2532,7 +2727,7 @@
       <w:pPr>
         <w:pStyle w:val="Heading2"/>
       </w:pPr>
-      <w:bookmarkStart w:id="8" w:name="_Toc11313007"/>
+      <w:bookmarkStart w:id="8" w:name="_Toc11369642"/>
       <w:r>
         <w:t>3.1 Ziele des Anbieters</w:t>
       </w:r>
@@ -2552,21 +2747,7 @@
         <w:rPr>
           <w:i/>
         </w:rPr>
-        <w:t xml:space="preserve">eine auf </w:t>
-      </w:r>
-      <w:proofErr w:type="spellStart"/>
-      <w:r>
-        <w:rPr>
-          <w:i/>
-        </w:rPr>
-        <w:t>xml</w:t>
-      </w:r>
-      <w:proofErr w:type="spellEnd"/>
-      <w:r>
-        <w:rPr>
-          <w:i/>
-        </w:rPr>
-        <w:t xml:space="preserve"> </w:t>
+        <w:t xml:space="preserve">eine auf xml </w:t>
       </w:r>
       <w:r>
         <w:rPr>
@@ -2591,48 +2772,12 @@
           <w:i/>
         </w:rPr>
       </w:pPr>
-      <w:proofErr w:type="spellStart"/>
       <w:r>
         <w:rPr>
           <w:i/>
         </w:rPr>
         <w:lastRenderedPageBreak/>
-        <w:t>xml</w:t>
-      </w:r>
-      <w:proofErr w:type="spellEnd"/>
-      <w:r>
-        <w:rPr>
-          <w:i/>
-        </w:rPr>
-        <w:t xml:space="preserve"> soll über </w:t>
-      </w:r>
-      <w:proofErr w:type="spellStart"/>
-      <w:r>
-        <w:rPr>
-          <w:i/>
-        </w:rPr>
-        <w:t>xslt</w:t>
-      </w:r>
-      <w:proofErr w:type="spellEnd"/>
-      <w:r>
-        <w:rPr>
-          <w:i/>
-        </w:rPr>
-        <w:t xml:space="preserve"> zu einer </w:t>
-      </w:r>
-      <w:proofErr w:type="spellStart"/>
-      <w:r>
-        <w:rPr>
-          <w:i/>
-        </w:rPr>
-        <w:t>xhtml</w:t>
-      </w:r>
-      <w:proofErr w:type="spellEnd"/>
-      <w:r>
-        <w:rPr>
-          <w:i/>
-        </w:rPr>
-        <w:t xml:space="preserve"> Seite transformiert werden können</w:t>
+        <w:t>xml soll über xslt zu einer xhtml Seite transformiert werden können</w:t>
       </w:r>
     </w:p>
     <w:p>
@@ -2645,7 +2790,6 @@
           <w:i/>
         </w:rPr>
       </w:pPr>
-      <w:proofErr w:type="spellStart"/>
       <w:r>
         <w:rPr>
           <w:i/>
@@ -2662,14 +2806,7 @@
         <w:rPr>
           <w:i/>
         </w:rPr>
-        <w:t>rtikel</w:t>
-      </w:r>
-      <w:proofErr w:type="spellEnd"/>
-      <w:r>
-        <w:rPr>
-          <w:i/>
-        </w:rPr>
-        <w:t xml:space="preserve"> sollen </w:t>
+        <w:t xml:space="preserve">rtikel sollen </w:t>
       </w:r>
       <w:r>
         <w:rPr>
@@ -2681,7 +2818,19 @@
         <w:rPr>
           <w:i/>
         </w:rPr>
-        <w:t>enutzerfreundlich angezeigt werden und Userinteraktion bieten</w:t>
+        <w:t xml:space="preserve">enutzerfreundlich </w:t>
+      </w:r>
+      <w:r>
+        <w:rPr>
+          <w:i/>
+        </w:rPr>
+        <w:t xml:space="preserve">und übersichtlich </w:t>
+      </w:r>
+      <w:r>
+        <w:rPr>
+          <w:i/>
+        </w:rPr>
+        <w:t>angezeigt werden und Userinteraktion bieten</w:t>
       </w:r>
     </w:p>
     <w:p>
@@ -2695,7 +2844,7 @@
       <w:pPr>
         <w:pStyle w:val="Heading2"/>
       </w:pPr>
-      <w:bookmarkStart w:id="9" w:name="_Toc11313008"/>
+      <w:bookmarkStart w:id="9" w:name="_Toc11369643"/>
       <w:r>
         <w:t>3.1 Ziele und Nutzen für Anwender</w:t>
       </w:r>
@@ -2717,7 +2866,12 @@
         </w:rPr>
         <w:t xml:space="preserve">der Anwender soll </w:t>
       </w:r>
-      <w:proofErr w:type="spellStart"/>
+      <w:r>
+        <w:rPr>
+          <w:i/>
+        </w:rPr>
+        <w:t xml:space="preserve">einen beliebigen </w:t>
+      </w:r>
       <w:r>
         <w:rPr>
           <w:i/>
@@ -2734,14 +2888,13 @@
         <w:rPr>
           <w:i/>
         </w:rPr>
-        <w:t>rtikel</w:t>
-      </w:r>
-      <w:proofErr w:type="spellEnd"/>
-      <w:r>
-        <w:rPr>
-          <w:i/>
-        </w:rPr>
-        <w:t xml:space="preserve"> suchen können</w:t>
+        <w:t>rtikel suchen können</w:t>
+      </w:r>
+      <w:r>
+        <w:rPr>
+          <w:i/>
+        </w:rPr>
+        <w:t xml:space="preserve"> der ihm als Startpunkt dient</w:t>
       </w:r>
     </w:p>
     <w:p>
@@ -2789,7 +2942,7 @@
       <w:pPr>
         <w:pStyle w:val="Heading2"/>
       </w:pPr>
-      <w:bookmarkStart w:id="10" w:name="_Toc11313009"/>
+      <w:bookmarkStart w:id="10" w:name="_Toc11369644"/>
       <w:r>
         <w:t>3.3 Zielgruppe</w:t>
       </w:r>
@@ -2805,16 +2958,8 @@
         <w:rPr>
           <w:i/>
         </w:rPr>
-        <w:t xml:space="preserve">Studenten oder </w:t>
-      </w:r>
-      <w:proofErr w:type="spellStart"/>
-      <w:r>
-        <w:rPr>
-          <w:i/>
-        </w:rPr>
-        <w:t>Wissensinterssierte</w:t>
-      </w:r>
-      <w:proofErr w:type="spellEnd"/>
+        <w:t>Studenten oder Wissensinterssierte</w:t>
+      </w:r>
       <w:r>
         <w:rPr>
           <w:i/>
@@ -2863,7 +3008,7 @@
       <w:pPr>
         <w:pStyle w:val="Heading1"/>
       </w:pPr>
-      <w:bookmarkStart w:id="11" w:name="_Toc11313010"/>
+      <w:bookmarkStart w:id="11" w:name="_Toc11369645"/>
       <w:r>
         <w:t>4 Funktionale Anforderungen</w:t>
       </w:r>
@@ -2893,7 +3038,7 @@
       <w:pPr>
         <w:pStyle w:val="Heading2"/>
       </w:pPr>
-      <w:bookmarkStart w:id="12" w:name="_Toc11313011"/>
+      <w:bookmarkStart w:id="12" w:name="_Toc11369646"/>
       <w:r>
         <w:t>4.1 Web-Crawler</w:t>
       </w:r>
@@ -2928,37 +3073,136 @@
       <w:pPr>
         <w:pStyle w:val="Heading2"/>
       </w:pPr>
-      <w:bookmarkStart w:id="13" w:name="_Toc11313012"/>
-      <w:r>
-        <w:t xml:space="preserve">4.2 Data </w:t>
-      </w:r>
-      <w:proofErr w:type="spellStart"/>
-      <w:r>
-        <w:t>refinery</w:t>
+      <w:bookmarkStart w:id="13" w:name="_Toc11369647"/>
+      <w:r>
+        <w:t>4.2 Data refinery</w:t>
       </w:r>
       <w:bookmarkEnd w:id="13"/>
-      <w:proofErr w:type="spellEnd"/>
-    </w:p>
-    <w:p>
-      <w:pPr>
-        <w:rPr>
-          <w:i/>
-        </w:rPr>
-      </w:pPr>
-      <w:r>
-        <w:rPr>
-          <w:i/>
-        </w:rPr>
-        <w:t xml:space="preserve">Die Data </w:t>
-      </w:r>
-      <w:proofErr w:type="spellStart"/>
-      <w:r>
-        <w:rPr>
-          <w:i/>
-        </w:rPr>
-        <w:t>refinery</w:t>
-      </w:r>
-      <w:proofErr w:type="spellEnd"/>
+    </w:p>
+    <w:p>
+      <w:pPr>
+        <w:rPr>
+          <w:i/>
+        </w:rPr>
+      </w:pPr>
+      <w:r>
+        <w:rPr>
+          <w:i/>
+        </w:rPr>
+        <w:t xml:space="preserve">Die Data refinery </w:t>
+      </w:r>
+      <w:r>
+        <w:rPr>
+          <w:i/>
+        </w:rPr>
+        <w:t xml:space="preserve">bereitet die Daten vom Web-Crawler </w:t>
+      </w:r>
+      <w:r>
+        <w:rPr>
+          <w:i/>
+        </w:rPr>
+        <w:t xml:space="preserve">auf und </w:t>
+      </w:r>
+      <w:r>
+        <w:rPr>
+          <w:i/>
+        </w:rPr>
+        <w:t xml:space="preserve">zum Speichern vor, </w:t>
+      </w:r>
+      <w:r>
+        <w:rPr>
+          <w:i/>
+        </w:rPr>
+        <w:t>indem sie zum Beispiel unnötige Verbindungen oder doppelt vorhandene Daten löscht.</w:t>
+      </w:r>
+    </w:p>
+    <w:p>
+      <w:pPr>
+        <w:pStyle w:val="Heading2"/>
+      </w:pPr>
+      <w:bookmarkStart w:id="14" w:name="_Toc11369648"/>
+      <w:r>
+        <w:t>4.3 Datenbank</w:t>
+      </w:r>
+      <w:bookmarkEnd w:id="14"/>
+    </w:p>
+    <w:p>
+      <w:pPr>
+        <w:rPr>
+          <w:i/>
+        </w:rPr>
+      </w:pPr>
+      <w:r>
+        <w:rPr>
+          <w:i/>
+        </w:rPr>
+        <w:t>Eine Datenbank zum Speichern der anzuzeigenden Inhalte</w:t>
+      </w:r>
+      <w:r>
+        <w:rPr>
+          <w:i/>
+        </w:rPr>
+        <w:t xml:space="preserve"> in XML</w:t>
+      </w:r>
+      <w:r>
+        <w:rPr>
+          <w:i/>
+        </w:rPr>
+        <w:t>. Dies ist performanter als diese bei jedem Durchlauf neu zu crawlen</w:t>
+      </w:r>
+      <w:r>
+        <w:rPr>
+          <w:i/>
+        </w:rPr>
+        <w:t>.</w:t>
+      </w:r>
+    </w:p>
+    <w:p>
+      <w:pPr>
+        <w:pStyle w:val="Heading2"/>
+      </w:pPr>
+      <w:bookmarkStart w:id="15" w:name="_Toc11369649"/>
+      <w:r>
+        <w:t>4.4 Data funnel</w:t>
+      </w:r>
+      <w:bookmarkEnd w:id="15"/>
+    </w:p>
+    <w:p>
+      <w:pPr>
+        <w:rPr>
+          <w:i/>
+        </w:rPr>
+      </w:pPr>
+      <w:r>
+        <w:rPr>
+          <w:i/>
+        </w:rPr>
+        <w:t xml:space="preserve">Der Data funnel </w:t>
+      </w:r>
+      <w:r>
+        <w:rPr>
+          <w:i/>
+        </w:rPr>
+        <w:t>kann</w:t>
+      </w:r>
+      <w:r>
+        <w:rPr>
+          <w:i/>
+        </w:rPr>
+        <w:t xml:space="preserve"> auf Anfrage</w:t>
+      </w:r>
+      <w:r>
+        <w:rPr>
+          <w:i/>
+        </w:rPr>
+        <w:t xml:space="preserve"> die </w:t>
+      </w:r>
+      <w:r>
+        <w:rPr>
+          <w:i/>
+        </w:rPr>
+        <w:t>Daten in der Datenbank</w:t>
+      </w:r>
       <w:r>
         <w:rPr>
           <w:i/>
@@ -2969,159 +3213,56 @@
         <w:rPr>
           <w:i/>
         </w:rPr>
-        <w:t xml:space="preserve">bereitet die Daten vom Web-Crawler zum Speichern vor, </w:t>
-      </w:r>
-      <w:r>
-        <w:rPr>
-          <w:i/>
-        </w:rPr>
-        <w:t>indem sie zum Beispiel unnötige Verbindungen oder doppelt vorhandene Daten löscht.</w:t>
+        <w:t>filtern</w:t>
+      </w:r>
+      <w:r>
+        <w:rPr>
+          <w:i/>
+        </w:rPr>
+        <w:t xml:space="preserve"> und ausgeben</w:t>
+      </w:r>
+      <w:r>
+        <w:rPr>
+          <w:i/>
+        </w:rPr>
+        <w:t>,</w:t>
+      </w:r>
+      <w:r>
+        <w:rPr>
+          <w:i/>
+        </w:rPr>
+        <w:t xml:space="preserve"> um z.B. alle Wikipedia</w:t>
+      </w:r>
+      <w:r>
+        <w:rPr>
+          <w:i/>
+        </w:rPr>
+        <w:t>a</w:t>
+      </w:r>
+      <w:r>
+        <w:rPr>
+          <w:i/>
+        </w:rPr>
+        <w:t xml:space="preserve">rtikel </w:t>
+      </w:r>
+      <w:r>
+        <w:rPr>
+          <w:i/>
+        </w:rPr>
+        <w:t>mit mehr als 100 Aufrufen</w:t>
+      </w:r>
+      <w:r>
+        <w:rPr>
+          <w:i/>
+        </w:rPr>
+        <w:t xml:space="preserve"> anzuzeigen.</w:t>
       </w:r>
     </w:p>
     <w:p>
       <w:pPr>
         <w:pStyle w:val="Heading2"/>
       </w:pPr>
-      <w:bookmarkStart w:id="14" w:name="_Toc11313013"/>
-      <w:r>
-        <w:t>4.3 Datenbank</w:t>
-      </w:r>
-      <w:bookmarkEnd w:id="14"/>
-    </w:p>
-    <w:p>
-      <w:pPr>
-        <w:rPr>
-          <w:i/>
-        </w:rPr>
-      </w:pPr>
-      <w:r>
-        <w:rPr>
-          <w:i/>
-        </w:rPr>
-        <w:t>Eine Datenbank zum Speichern der anzuzeigenden Inhalte. Dies ist performanter als diese bei jedem Durchlauf neu zu crawlen</w:t>
-      </w:r>
-    </w:p>
-    <w:p>
-      <w:pPr>
-        <w:pStyle w:val="Heading2"/>
-      </w:pPr>
-      <w:bookmarkStart w:id="15" w:name="_Toc11313014"/>
-      <w:r>
-        <w:t xml:space="preserve">4.4 Data </w:t>
-      </w:r>
-      <w:proofErr w:type="spellStart"/>
-      <w:r>
-        <w:t>funnel</w:t>
-      </w:r>
-      <w:bookmarkEnd w:id="15"/>
-      <w:proofErr w:type="spellEnd"/>
-    </w:p>
-    <w:p>
-      <w:pPr>
-        <w:rPr>
-          <w:i/>
-        </w:rPr>
-      </w:pPr>
-      <w:r>
-        <w:rPr>
-          <w:i/>
-        </w:rPr>
-        <w:t xml:space="preserve">Der Data </w:t>
-      </w:r>
-      <w:proofErr w:type="spellStart"/>
-      <w:r>
-        <w:rPr>
-          <w:i/>
-        </w:rPr>
-        <w:t>funnel</w:t>
-      </w:r>
-      <w:proofErr w:type="spellEnd"/>
-      <w:r>
-        <w:rPr>
-          <w:i/>
-        </w:rPr>
-        <w:t xml:space="preserve"> </w:t>
-      </w:r>
-      <w:r>
-        <w:rPr>
-          <w:i/>
-        </w:rPr>
-        <w:t xml:space="preserve">kann die </w:t>
-      </w:r>
-      <w:r>
-        <w:rPr>
-          <w:i/>
-        </w:rPr>
-        <w:t>Daten in der Datenbank</w:t>
-      </w:r>
-      <w:r>
-        <w:rPr>
-          <w:i/>
-        </w:rPr>
-        <w:t xml:space="preserve"> </w:t>
-      </w:r>
-      <w:r>
-        <w:rPr>
-          <w:i/>
-        </w:rPr>
-        <w:t>filtern</w:t>
-      </w:r>
-      <w:r>
-        <w:rPr>
-          <w:i/>
-        </w:rPr>
-        <w:t>,</w:t>
-      </w:r>
-      <w:r>
-        <w:rPr>
-          <w:i/>
-        </w:rPr>
-        <w:t xml:space="preserve"> um z.B. alle </w:t>
-      </w:r>
-      <w:proofErr w:type="spellStart"/>
-      <w:r>
-        <w:rPr>
-          <w:i/>
-        </w:rPr>
-        <w:t>Wikipedia</w:t>
-      </w:r>
-      <w:r>
-        <w:rPr>
-          <w:i/>
-        </w:rPr>
-        <w:t>a</w:t>
-      </w:r>
-      <w:r>
-        <w:rPr>
-          <w:i/>
-        </w:rPr>
-        <w:t>rtikel</w:t>
-      </w:r>
-      <w:proofErr w:type="spellEnd"/>
-      <w:r>
-        <w:rPr>
-          <w:i/>
-        </w:rPr>
-        <w:t xml:space="preserve"> </w:t>
-      </w:r>
-      <w:r>
-        <w:rPr>
-          <w:i/>
-        </w:rPr>
-        <w:t>mit mehr als 100 Aufrufen</w:t>
-      </w:r>
-      <w:r>
-        <w:rPr>
-          <w:i/>
-        </w:rPr>
-        <w:t xml:space="preserve"> anzuzeigen.</w:t>
-      </w:r>
-    </w:p>
-    <w:p>
-      <w:pPr>
-        <w:pStyle w:val="Heading2"/>
-      </w:pPr>
-      <w:bookmarkStart w:id="16" w:name="_Toc11313015"/>
+      <w:bookmarkStart w:id="16" w:name="_Toc11369650"/>
       <w:r>
         <w:lastRenderedPageBreak/>
         <w:t>4.</w:t>
@@ -3175,7 +3316,7 @@
       <w:pPr>
         <w:pStyle w:val="Heading2"/>
       </w:pPr>
-      <w:bookmarkStart w:id="17" w:name="_Toc11313016"/>
+      <w:bookmarkStart w:id="17" w:name="_Toc11369651"/>
       <w:r>
         <w:t>4.</w:t>
       </w:r>
@@ -3216,7 +3357,7 @@
       <w:pPr>
         <w:pStyle w:val="Heading1"/>
       </w:pPr>
-      <w:bookmarkStart w:id="18" w:name="_Toc11313017"/>
+      <w:bookmarkStart w:id="18" w:name="_Toc11369652"/>
       <w:r>
         <w:t>5 Nichtfunktionale Anforderungen</w:t>
       </w:r>
@@ -3239,18 +3380,9 @@
       <w:pPr>
         <w:pStyle w:val="Heading2"/>
       </w:pPr>
-      <w:bookmarkStart w:id="19" w:name="_Toc11313018"/>
-      <w:r>
-        <w:t>5</w:t>
-      </w:r>
-      <w:r>
-        <w:t>.</w:t>
-      </w:r>
-      <w:r>
-        <w:t>1</w:t>
-      </w:r>
-      <w:r>
-        <w:t xml:space="preserve"> GUI</w:t>
+      <w:bookmarkStart w:id="19" w:name="_Toc11369653"/>
+      <w:r>
+        <w:t>5.1 GUI</w:t>
       </w:r>
       <w:bookmarkEnd w:id="19"/>
     </w:p>
@@ -3271,7 +3403,7 @@
       <w:pPr>
         <w:pStyle w:val="Heading2"/>
       </w:pPr>
-      <w:bookmarkStart w:id="20" w:name="_Toc11313019"/>
+      <w:bookmarkStart w:id="20" w:name="_Toc11369654"/>
       <w:r>
         <w:t>5.</w:t>
       </w:r>
@@ -3293,42 +3425,14 @@
         <w:rPr>
           <w:i/>
         </w:rPr>
-        <w:t xml:space="preserve">Die Darstellung der Artikel soll physikbasiert sein (ein sogenannter </w:t>
-      </w:r>
-      <w:proofErr w:type="spellStart"/>
-      <w:r>
-        <w:rPr>
-          <w:i/>
-        </w:rPr>
-        <w:t>force-directed</w:t>
-      </w:r>
-      <w:proofErr w:type="spellEnd"/>
-      <w:r>
-        <w:rPr>
-          <w:i/>
-        </w:rPr>
-        <w:t xml:space="preserve"> </w:t>
-      </w:r>
-      <w:proofErr w:type="spellStart"/>
-      <w:r>
-        <w:rPr>
-          <w:i/>
-        </w:rPr>
-        <w:t>graph</w:t>
-      </w:r>
-      <w:proofErr w:type="spellEnd"/>
-      <w:r>
-        <w:rPr>
-          <w:i/>
-        </w:rPr>
-        <w:t>).</w:t>
+        <w:t>Die Darstellung der Artikel soll physikbasiert sein (ein sogenannter force-directed graph).</w:t>
       </w:r>
     </w:p>
     <w:p>
       <w:pPr>
         <w:pStyle w:val="Heading1"/>
       </w:pPr>
-      <w:bookmarkStart w:id="21" w:name="_Toc11313020"/>
+      <w:bookmarkStart w:id="21" w:name="_Toc11369655"/>
       <w:r>
         <w:t>6 Optionale Anforderungen</w:t>
       </w:r>
@@ -3338,7 +3442,7 @@
       <w:pPr>
         <w:pStyle w:val="Heading2"/>
       </w:pPr>
-      <w:bookmarkStart w:id="22" w:name="_Toc11313021"/>
+      <w:bookmarkStart w:id="22" w:name="_Toc11369656"/>
       <w:r>
         <w:t>6</w:t>
       </w:r>
@@ -3365,28 +3469,14 @@
         <w:rPr>
           <w:i/>
         </w:rPr>
-        <w:t xml:space="preserve">Die Seite soll bei der Anzeige keine spürbaren </w:t>
-      </w:r>
-      <w:proofErr w:type="spellStart"/>
-      <w:r>
-        <w:rPr>
-          <w:i/>
-        </w:rPr>
-        <w:t>Latenzen</w:t>
-      </w:r>
-      <w:proofErr w:type="spellEnd"/>
-      <w:r>
-        <w:rPr>
-          <w:i/>
-        </w:rPr>
-        <w:t xml:space="preserve"> haben, wenn neue Artikel geladen werden.</w:t>
+        <w:t>Die Seite soll bei der Anzeige keine spürbaren Latenzen haben, wenn neue Artikel geladen werden.</w:t>
       </w:r>
     </w:p>
     <w:p>
       <w:pPr>
         <w:pStyle w:val="Heading2"/>
       </w:pPr>
-      <w:bookmarkStart w:id="24" w:name="_Toc11313022"/>
+      <w:bookmarkStart w:id="24" w:name="_Toc11369657"/>
       <w:r>
         <w:t>6.2</w:t>
       </w:r>
@@ -3405,49 +3495,70 @@
         <w:rPr>
           <w:i/>
         </w:rPr>
-        <w:t xml:space="preserve">Die Seite soll keine </w:t>
-      </w:r>
-      <w:proofErr w:type="spellStart"/>
-      <w:r>
-        <w:rPr>
-          <w:i/>
-        </w:rPr>
-        <w:t>xss</w:t>
-      </w:r>
-      <w:proofErr w:type="spellEnd"/>
-      <w:r>
-        <w:rPr>
-          <w:i/>
-        </w:rPr>
-        <w:t xml:space="preserve"> oder </w:t>
-      </w:r>
-      <w:proofErr w:type="spellStart"/>
-      <w:r>
-        <w:rPr>
-          <w:i/>
-        </w:rPr>
-        <w:t>sql</w:t>
-      </w:r>
-      <w:proofErr w:type="spellEnd"/>
-      <w:r>
-        <w:rPr>
-          <w:i/>
-        </w:rPr>
-        <w:t xml:space="preserve"> </w:t>
-      </w:r>
-      <w:proofErr w:type="spellStart"/>
-      <w:r>
-        <w:rPr>
-          <w:i/>
-        </w:rPr>
-        <w:t>Injections</w:t>
-      </w:r>
-      <w:proofErr w:type="spellEnd"/>
-      <w:r>
-        <w:rPr>
-          <w:i/>
-        </w:rPr>
-        <w:t xml:space="preserve"> Lücken haben.</w:t>
+        <w:t>Die Seite soll keine xss oder sql Injections Lücken haben.</w:t>
+      </w:r>
+    </w:p>
+    <w:p>
+      <w:pPr>
+        <w:pStyle w:val="Heading2"/>
+      </w:pPr>
+      <w:bookmarkStart w:id="25" w:name="_Toc11369658"/>
+      <w:r>
+        <w:t>6.3 GUI</w:t>
+      </w:r>
+      <w:bookmarkEnd w:id="25"/>
+    </w:p>
+    <w:p>
+      <w:pPr>
+        <w:pStyle w:val="Heading3"/>
+      </w:pPr>
+      <w:bookmarkStart w:id="26" w:name="_Toc11369659"/>
+      <w:r>
+        <w:t>6.3.1 3D</w:t>
+      </w:r>
+      <w:bookmarkEnd w:id="26"/>
+    </w:p>
+    <w:p>
+      <w:pPr>
+        <w:rPr>
+          <w:i/>
+        </w:rPr>
+      </w:pPr>
+      <w:r>
+        <w:rPr>
+          <w:i/>
+        </w:rPr>
+        <w:t>Eine dreidimensionale Darstellung des Graphen könnte bei großen Datenmengen übersichtlicher sein als eine Zweidimensionale.</w:t>
+      </w:r>
+      <w:r>
+        <w:rPr>
+          <w:i/>
+        </w:rPr>
+        <w:t xml:space="preserve"> Dies könnte als alternativer Darstellungsmodus Implementiert werden.</w:t>
+      </w:r>
+    </w:p>
+    <w:p>
+      <w:pPr>
+        <w:pStyle w:val="Heading3"/>
+      </w:pPr>
+      <w:bookmarkStart w:id="27" w:name="_Toc11369660"/>
+      <w:r>
+        <w:lastRenderedPageBreak/>
+        <w:t>6.3.2 Gruppierungen</w:t>
+      </w:r>
+      <w:bookmarkEnd w:id="27"/>
+    </w:p>
+    <w:p>
+      <w:pPr>
+        <w:rPr>
+          <w:i/>
+        </w:rPr>
+      </w:pPr>
+      <w:r>
+        <w:rPr>
+          <w:i/>
+        </w:rPr>
+        <w:t>Noden im Graph könnten anhand Tags und Überbegriffen die ihnen durch Wikipedia zugewiesen werden zu Gruppen zusammengepackt werden.</w:t>
       </w:r>
     </w:p>
     <w:sectPr>
@@ -3714,7 +3825,7 @@
       </w:pPr>
     </w:pPrDefault>
   </w:docDefaults>
-  <w:latentStyles w:defLockedState="0" w:defUIPriority="99" w:defSemiHidden="0" w:defUnhideWhenUsed="0" w:defQFormat="0" w:count="375">
+  <w:latentStyles w:defLockedState="0" w:defUIPriority="99" w:defSemiHidden="0" w:defUnhideWhenUsed="0" w:defQFormat="0" w:count="376">
     <w:lsdException w:name="Normal" w:uiPriority="0" w:qFormat="1"/>
     <w:lsdException w:name="heading 1" w:uiPriority="9" w:qFormat="1"/>
     <w:lsdException w:name="heading 2" w:semiHidden="1" w:uiPriority="9" w:unhideWhenUsed="1" w:qFormat="1"/>
@@ -4090,6 +4201,7 @@
     <w:lsdException w:name="Smart Hyperlink" w:semiHidden="1" w:unhideWhenUsed="1"/>
     <w:lsdException w:name="Hashtag" w:semiHidden="1" w:unhideWhenUsed="1"/>
     <w:lsdException w:name="Unresolved Mention" w:semiHidden="1" w:unhideWhenUsed="1"/>
+    <w:lsdException w:name="Smart Link" w:semiHidden="1" w:unhideWhenUsed="1"/>
   </w:latentStyles>
   <w:style w:type="paragraph" w:default="1" w:styleId="Normal">
     <w:name w:val="Normal"/>
@@ -4135,7 +4247,6 @@
     <w:basedOn w:val="Normal"/>
     <w:next w:val="Normal"/>
     <w:uiPriority w:val="9"/>
-    <w:semiHidden/>
     <w:unhideWhenUsed/>
     <w:qFormat/>
     <w:pPr>
@@ -4334,6 +4445,19 @@
       <w:color w:val="0000FF" w:themeColor="hyperlink"/>
       <w:u w:val="single"/>
     </w:rPr>
+  </w:style>
+  <w:style w:type="paragraph" w:styleId="TOC3">
+    <w:name w:val="toc 3"/>
+    <w:basedOn w:val="Normal"/>
+    <w:next w:val="Normal"/>
+    <w:autoRedefine/>
+    <w:uiPriority w:val="39"/>
+    <w:unhideWhenUsed/>
+    <w:rsid w:val="009F4EDA"/>
+    <w:pPr>
+      <w:spacing w:after="100"/>
+      <w:ind w:left="440"/>
+    </w:pPr>
   </w:style>
 </w:styles>
 </file>

</xml_diff>

<commit_message>
added the files I sent Mr/Dr?? Vetter
</commit_message>
<xml_diff>
--- a/Documents/Lastenheft.docx
+++ b/Documents/Lastenheft.docx
@@ -8,9 +8,7 @@
         <w:jc w:val="center"/>
       </w:pPr>
       <w:bookmarkStart w:id="0" w:name="_gjdgxs" w:colFirst="0" w:colLast="0"/>
-      <w:bookmarkStart w:id="1" w:name="_GoBack"/>
       <w:bookmarkEnd w:id="0"/>
-      <w:bookmarkEnd w:id="1"/>
       <w:r>
         <w:t>Lastenheft</w:t>
       </w:r>
@@ -266,13 +264,130 @@
           <w:r>
             <w:fldChar w:fldCharType="separate"/>
           </w:r>
-          <w:hyperlink w:anchor="_Toc11369637" w:history="1">
+          <w:bookmarkStart w:id="1" w:name="_GoBack"/>
+          <w:bookmarkEnd w:id="1"/>
+          <w:r>
+            <w:rPr>
+              <w:rStyle w:val="Hyperlink"/>
+              <w:noProof/>
+            </w:rPr>
+            <w:fldChar w:fldCharType="begin"/>
+          </w:r>
+          <w:r>
+            <w:rPr>
+              <w:rStyle w:val="Hyperlink"/>
+              <w:noProof/>
+            </w:rPr>
+            <w:instrText xml:space="preserve"> </w:instrText>
+          </w:r>
+          <w:r>
+            <w:rPr>
+              <w:noProof/>
+            </w:rPr>
+            <w:instrText>HYPERLINK \l "_Toc11611238"</w:instrText>
+          </w:r>
+          <w:r>
+            <w:rPr>
+              <w:rStyle w:val="Hyperlink"/>
+              <w:noProof/>
+            </w:rPr>
+            <w:instrText xml:space="preserve"> </w:instrText>
+          </w:r>
+          <w:r>
+            <w:rPr>
+              <w:rStyle w:val="Hyperlink"/>
+              <w:noProof/>
+            </w:rPr>
+          </w:r>
+          <w:r>
+            <w:rPr>
+              <w:rStyle w:val="Hyperlink"/>
+              <w:noProof/>
+            </w:rPr>
+            <w:fldChar w:fldCharType="separate"/>
+          </w:r>
+          <w:r>
+            <w:rPr>
+              <w:rStyle w:val="Hyperlink"/>
+              <w:noProof/>
+            </w:rPr>
+            <w:t>1 Einleitung</w:t>
+          </w:r>
+          <w:r>
+            <w:rPr>
+              <w:noProof/>
+              <w:webHidden/>
+            </w:rPr>
+            <w:tab/>
+          </w:r>
+          <w:r>
+            <w:rPr>
+              <w:noProof/>
+              <w:webHidden/>
+            </w:rPr>
+            <w:fldChar w:fldCharType="begin"/>
+          </w:r>
+          <w:r>
+            <w:rPr>
+              <w:noProof/>
+              <w:webHidden/>
+            </w:rPr>
+            <w:instrText xml:space="preserve"> PAGEREF _Toc11611238 \h </w:instrText>
+          </w:r>
+          <w:r>
+            <w:rPr>
+              <w:noProof/>
+              <w:webHidden/>
+            </w:rPr>
+          </w:r>
+          <w:r>
+            <w:rPr>
+              <w:noProof/>
+              <w:webHidden/>
+            </w:rPr>
+            <w:fldChar w:fldCharType="separate"/>
+          </w:r>
+          <w:r>
+            <w:rPr>
+              <w:noProof/>
+              <w:webHidden/>
+            </w:rPr>
+            <w:t>3</w:t>
+          </w:r>
+          <w:r>
+            <w:rPr>
+              <w:noProof/>
+              <w:webHidden/>
+            </w:rPr>
+            <w:fldChar w:fldCharType="end"/>
+          </w:r>
+          <w:r>
+            <w:rPr>
+              <w:rStyle w:val="Hyperlink"/>
+              <w:noProof/>
+            </w:rPr>
+            <w:fldChar w:fldCharType="end"/>
+          </w:r>
+        </w:p>
+        <w:p>
+          <w:pPr>
+            <w:pStyle w:val="TOC1"/>
+            <w:tabs>
+              <w:tab w:val="right" w:pos="9019"/>
+            </w:tabs>
+            <w:rPr>
+              <w:rFonts w:asciiTheme="minorHAnsi" w:eastAsiaTheme="minorEastAsia" w:hAnsiTheme="minorHAnsi" w:cstheme="minorBidi"/>
+              <w:noProof/>
+              <w:lang w:val="en-GB" w:eastAsia="en-GB"/>
+            </w:rPr>
+          </w:pPr>
+          <w:hyperlink w:anchor="_Toc11611239" w:history="1">
             <w:r>
               <w:rPr>
                 <w:rStyle w:val="Hyperlink"/>
                 <w:noProof/>
               </w:rPr>
-              <w:t>1 Einleitung</w:t>
+              <w:t>2 Allgemeines</w:t>
             </w:r>
             <w:r>
               <w:rPr>
@@ -293,7 +408,147 @@
                 <w:noProof/>
                 <w:webHidden/>
               </w:rPr>
-              <w:instrText xml:space="preserve"> PAGEREF _Toc11369637 \h </w:instrText>
+              <w:instrText xml:space="preserve"> PAGEREF _Toc11611239 \h </w:instrText>
+            </w:r>
+            <w:r>
+              <w:rPr>
+                <w:noProof/>
+                <w:webHidden/>
+              </w:rPr>
+            </w:r>
+            <w:r>
+              <w:rPr>
+                <w:noProof/>
+                <w:webHidden/>
+              </w:rPr>
+              <w:fldChar w:fldCharType="separate"/>
+            </w:r>
+            <w:r>
+              <w:rPr>
+                <w:noProof/>
+                <w:webHidden/>
+              </w:rPr>
+              <w:t>3</w:t>
+            </w:r>
+            <w:r>
+              <w:rPr>
+                <w:noProof/>
+                <w:webHidden/>
+              </w:rPr>
+              <w:fldChar w:fldCharType="end"/>
+            </w:r>
+          </w:hyperlink>
+        </w:p>
+        <w:p>
+          <w:pPr>
+            <w:pStyle w:val="TOC2"/>
+            <w:tabs>
+              <w:tab w:val="right" w:pos="9019"/>
+            </w:tabs>
+            <w:rPr>
+              <w:rFonts w:asciiTheme="minorHAnsi" w:eastAsiaTheme="minorEastAsia" w:hAnsiTheme="minorHAnsi" w:cstheme="minorBidi"/>
+              <w:noProof/>
+              <w:lang w:val="en-GB" w:eastAsia="en-GB"/>
+            </w:rPr>
+          </w:pPr>
+          <w:hyperlink w:anchor="_Toc11611240" w:history="1">
+            <w:r>
+              <w:rPr>
+                <w:rStyle w:val="Hyperlink"/>
+                <w:noProof/>
+              </w:rPr>
+              <w:t>2.1 Ziele und Zweck des Dokuments</w:t>
+            </w:r>
+            <w:r>
+              <w:rPr>
+                <w:noProof/>
+                <w:webHidden/>
+              </w:rPr>
+              <w:tab/>
+            </w:r>
+            <w:r>
+              <w:rPr>
+                <w:noProof/>
+                <w:webHidden/>
+              </w:rPr>
+              <w:fldChar w:fldCharType="begin"/>
+            </w:r>
+            <w:r>
+              <w:rPr>
+                <w:noProof/>
+                <w:webHidden/>
+              </w:rPr>
+              <w:instrText xml:space="preserve"> PAGEREF _Toc11611240 \h </w:instrText>
+            </w:r>
+            <w:r>
+              <w:rPr>
+                <w:noProof/>
+                <w:webHidden/>
+              </w:rPr>
+            </w:r>
+            <w:r>
+              <w:rPr>
+                <w:noProof/>
+                <w:webHidden/>
+              </w:rPr>
+              <w:fldChar w:fldCharType="separate"/>
+            </w:r>
+            <w:r>
+              <w:rPr>
+                <w:noProof/>
+                <w:webHidden/>
+              </w:rPr>
+              <w:t>3</w:t>
+            </w:r>
+            <w:r>
+              <w:rPr>
+                <w:noProof/>
+                <w:webHidden/>
+              </w:rPr>
+              <w:fldChar w:fldCharType="end"/>
+            </w:r>
+          </w:hyperlink>
+        </w:p>
+        <w:p>
+          <w:pPr>
+            <w:pStyle w:val="TOC2"/>
+            <w:tabs>
+              <w:tab w:val="right" w:pos="9019"/>
+            </w:tabs>
+            <w:rPr>
+              <w:rFonts w:asciiTheme="minorHAnsi" w:eastAsiaTheme="minorEastAsia" w:hAnsiTheme="minorHAnsi" w:cstheme="minorBidi"/>
+              <w:noProof/>
+              <w:lang w:val="en-GB" w:eastAsia="en-GB"/>
+            </w:rPr>
+          </w:pPr>
+          <w:hyperlink w:anchor="_Toc11611241" w:history="1">
+            <w:r>
+              <w:rPr>
+                <w:rStyle w:val="Hyperlink"/>
+                <w:noProof/>
+              </w:rPr>
+              <w:t>2.2 Abkürzungen</w:t>
+            </w:r>
+            <w:r>
+              <w:rPr>
+                <w:noProof/>
+                <w:webHidden/>
+              </w:rPr>
+              <w:tab/>
+            </w:r>
+            <w:r>
+              <w:rPr>
+                <w:noProof/>
+                <w:webHidden/>
+              </w:rPr>
+              <w:fldChar w:fldCharType="begin"/>
+            </w:r>
+            <w:r>
+              <w:rPr>
+                <w:noProof/>
+                <w:webHidden/>
+              </w:rPr>
+              <w:instrText xml:space="preserve"> PAGEREF _Toc11611241 \h </w:instrText>
             </w:r>
             <w:r>
               <w:rPr>
@@ -336,13 +591,13 @@
               <w:lang w:val="en-GB" w:eastAsia="en-GB"/>
             </w:rPr>
           </w:pPr>
-          <w:hyperlink w:anchor="_Toc11369638" w:history="1">
+          <w:hyperlink w:anchor="_Toc11611242" w:history="1">
             <w:r>
               <w:rPr>
                 <w:rStyle w:val="Hyperlink"/>
                 <w:noProof/>
               </w:rPr>
-              <w:t>2 Allgemeines</w:t>
+              <w:t>3 Konzept</w:t>
             </w:r>
             <w:r>
               <w:rPr>
@@ -363,7 +618,7 @@
                 <w:noProof/>
                 <w:webHidden/>
               </w:rPr>
-              <w:instrText xml:space="preserve"> PAGEREF _Toc11369638 \h </w:instrText>
+              <w:instrText xml:space="preserve"> PAGEREF _Toc11611242 \h </w:instrText>
             </w:r>
             <w:r>
               <w:rPr>
@@ -383,7 +638,7 @@
                 <w:noProof/>
                 <w:webHidden/>
               </w:rPr>
-              <w:t>3</w:t>
+              <w:t>4</w:t>
             </w:r>
             <w:r>
               <w:rPr>
@@ -406,13 +661,13 @@
               <w:lang w:val="en-GB" w:eastAsia="en-GB"/>
             </w:rPr>
           </w:pPr>
-          <w:hyperlink w:anchor="_Toc11369639" w:history="1">
+          <w:hyperlink w:anchor="_Toc11611243" w:history="1">
             <w:r>
               <w:rPr>
                 <w:rStyle w:val="Hyperlink"/>
                 <w:noProof/>
               </w:rPr>
-              <w:t>2.1 Ziele und Zweck des Dokuments</w:t>
+              <w:t>3.1 Ziele des Anbieters</w:t>
             </w:r>
             <w:r>
               <w:rPr>
@@ -433,7 +688,7 @@
                 <w:noProof/>
                 <w:webHidden/>
               </w:rPr>
-              <w:instrText xml:space="preserve"> PAGEREF _Toc11369639 \h </w:instrText>
+              <w:instrText xml:space="preserve"> PAGEREF _Toc11611243 \h </w:instrText>
             </w:r>
             <w:r>
               <w:rPr>
@@ -453,7 +708,7 @@
                 <w:noProof/>
                 <w:webHidden/>
               </w:rPr>
-              <w:t>3</w:t>
+              <w:t>4</w:t>
             </w:r>
             <w:r>
               <w:rPr>
@@ -476,13 +731,13 @@
               <w:lang w:val="en-GB" w:eastAsia="en-GB"/>
             </w:rPr>
           </w:pPr>
-          <w:hyperlink w:anchor="_Toc11369640" w:history="1">
+          <w:hyperlink w:anchor="_Toc11611244" w:history="1">
             <w:r>
               <w:rPr>
                 <w:rStyle w:val="Hyperlink"/>
                 <w:noProof/>
               </w:rPr>
-              <w:t>2.2 Abkürzungen</w:t>
+              <w:t>3.1 Ziele und Nutzen für Anwender</w:t>
             </w:r>
             <w:r>
               <w:rPr>
@@ -503,7 +758,7 @@
                 <w:noProof/>
                 <w:webHidden/>
               </w:rPr>
-              <w:instrText xml:space="preserve"> PAGEREF _Toc11369640 \h </w:instrText>
+              <w:instrText xml:space="preserve"> PAGEREF _Toc11611244 \h </w:instrText>
             </w:r>
             <w:r>
               <w:rPr>
@@ -523,7 +778,77 @@
                 <w:noProof/>
                 <w:webHidden/>
               </w:rPr>
-              <w:t>3</w:t>
+              <w:t>4</w:t>
+            </w:r>
+            <w:r>
+              <w:rPr>
+                <w:noProof/>
+                <w:webHidden/>
+              </w:rPr>
+              <w:fldChar w:fldCharType="end"/>
+            </w:r>
+          </w:hyperlink>
+        </w:p>
+        <w:p>
+          <w:pPr>
+            <w:pStyle w:val="TOC2"/>
+            <w:tabs>
+              <w:tab w:val="right" w:pos="9019"/>
+            </w:tabs>
+            <w:rPr>
+              <w:rFonts w:asciiTheme="minorHAnsi" w:eastAsiaTheme="minorEastAsia" w:hAnsiTheme="minorHAnsi" w:cstheme="minorBidi"/>
+              <w:noProof/>
+              <w:lang w:val="en-GB" w:eastAsia="en-GB"/>
+            </w:rPr>
+          </w:pPr>
+          <w:hyperlink w:anchor="_Toc11611245" w:history="1">
+            <w:r>
+              <w:rPr>
+                <w:rStyle w:val="Hyperlink"/>
+                <w:noProof/>
+              </w:rPr>
+              <w:t>3.3 Zielgruppe</w:t>
+            </w:r>
+            <w:r>
+              <w:rPr>
+                <w:noProof/>
+                <w:webHidden/>
+              </w:rPr>
+              <w:tab/>
+            </w:r>
+            <w:r>
+              <w:rPr>
+                <w:noProof/>
+                <w:webHidden/>
+              </w:rPr>
+              <w:fldChar w:fldCharType="begin"/>
+            </w:r>
+            <w:r>
+              <w:rPr>
+                <w:noProof/>
+                <w:webHidden/>
+              </w:rPr>
+              <w:instrText xml:space="preserve"> PAGEREF _Toc11611245 \h </w:instrText>
+            </w:r>
+            <w:r>
+              <w:rPr>
+                <w:noProof/>
+                <w:webHidden/>
+              </w:rPr>
+            </w:r>
+            <w:r>
+              <w:rPr>
+                <w:noProof/>
+                <w:webHidden/>
+              </w:rPr>
+              <w:fldChar w:fldCharType="separate"/>
+            </w:r>
+            <w:r>
+              <w:rPr>
+                <w:noProof/>
+                <w:webHidden/>
+              </w:rPr>
+              <w:t>4</w:t>
             </w:r>
             <w:r>
               <w:rPr>
@@ -546,13 +871,13 @@
               <w:lang w:val="en-GB" w:eastAsia="en-GB"/>
             </w:rPr>
           </w:pPr>
-          <w:hyperlink w:anchor="_Toc11369641" w:history="1">
+          <w:hyperlink w:anchor="_Toc11611246" w:history="1">
             <w:r>
               <w:rPr>
                 <w:rStyle w:val="Hyperlink"/>
                 <w:noProof/>
               </w:rPr>
-              <w:t>3 Konzept</w:t>
+              <w:t>4 Funktionale Anforderungen</w:t>
             </w:r>
             <w:r>
               <w:rPr>
@@ -573,7 +898,7 @@
                 <w:noProof/>
                 <w:webHidden/>
               </w:rPr>
-              <w:instrText xml:space="preserve"> PAGEREF _Toc11369641 \h </w:instrText>
+              <w:instrText xml:space="preserve"> PAGEREF _Toc11611246 \h </w:instrText>
             </w:r>
             <w:r>
               <w:rPr>
@@ -593,7 +918,7 @@
                 <w:noProof/>
                 <w:webHidden/>
               </w:rPr>
-              <w:t>3</w:t>
+              <w:t>4</w:t>
             </w:r>
             <w:r>
               <w:rPr>
@@ -616,13 +941,13 @@
               <w:lang w:val="en-GB" w:eastAsia="en-GB"/>
             </w:rPr>
           </w:pPr>
-          <w:hyperlink w:anchor="_Toc11369642" w:history="1">
+          <w:hyperlink w:anchor="_Toc11611247" w:history="1">
             <w:r>
               <w:rPr>
                 <w:rStyle w:val="Hyperlink"/>
                 <w:noProof/>
               </w:rPr>
-              <w:t>3.1 Ziele des Anbieters</w:t>
+              <w:t>4.1 Web-Crawler</w:t>
             </w:r>
             <w:r>
               <w:rPr>
@@ -643,7 +968,7 @@
                 <w:noProof/>
                 <w:webHidden/>
               </w:rPr>
-              <w:instrText xml:space="preserve"> PAGEREF _Toc11369642 \h </w:instrText>
+              <w:instrText xml:space="preserve"> PAGEREF _Toc11611247 \h </w:instrText>
             </w:r>
             <w:r>
               <w:rPr>
@@ -663,7 +988,7 @@
                 <w:noProof/>
                 <w:webHidden/>
               </w:rPr>
-              <w:t>3</w:t>
+              <w:t>4</w:t>
             </w:r>
             <w:r>
               <w:rPr>
@@ -686,13 +1011,13 @@
               <w:lang w:val="en-GB" w:eastAsia="en-GB"/>
             </w:rPr>
           </w:pPr>
-          <w:hyperlink w:anchor="_Toc11369643" w:history="1">
+          <w:hyperlink w:anchor="_Toc11611248" w:history="1">
             <w:r>
               <w:rPr>
                 <w:rStyle w:val="Hyperlink"/>
                 <w:noProof/>
               </w:rPr>
-              <w:t>3.1 Ziele und Nutzen für Anwender</w:t>
+              <w:t>4.2 Data refinery</w:t>
             </w:r>
             <w:r>
               <w:rPr>
@@ -713,7 +1038,7 @@
                 <w:noProof/>
                 <w:webHidden/>
               </w:rPr>
-              <w:instrText xml:space="preserve"> PAGEREF _Toc11369643 \h </w:instrText>
+              <w:instrText xml:space="preserve"> PAGEREF _Toc11611248 \h </w:instrText>
             </w:r>
             <w:r>
               <w:rPr>
@@ -756,13 +1081,13 @@
               <w:lang w:val="en-GB" w:eastAsia="en-GB"/>
             </w:rPr>
           </w:pPr>
-          <w:hyperlink w:anchor="_Toc11369644" w:history="1">
+          <w:hyperlink w:anchor="_Toc11611249" w:history="1">
             <w:r>
               <w:rPr>
                 <w:rStyle w:val="Hyperlink"/>
                 <w:noProof/>
               </w:rPr>
-              <w:t>3.3 Zielgruppe</w:t>
+              <w:t>4.3 Datenbank</w:t>
             </w:r>
             <w:r>
               <w:rPr>
@@ -783,7 +1108,7 @@
                 <w:noProof/>
                 <w:webHidden/>
               </w:rPr>
-              <w:instrText xml:space="preserve"> PAGEREF _Toc11369644 \h </w:instrText>
+              <w:instrText xml:space="preserve"> PAGEREF _Toc11611249 \h </w:instrText>
             </w:r>
             <w:r>
               <w:rPr>
@@ -804,6 +1129,216 @@
                 <w:webHidden/>
               </w:rPr>
               <w:t>4</w:t>
+            </w:r>
+            <w:r>
+              <w:rPr>
+                <w:noProof/>
+                <w:webHidden/>
+              </w:rPr>
+              <w:fldChar w:fldCharType="end"/>
+            </w:r>
+          </w:hyperlink>
+        </w:p>
+        <w:p>
+          <w:pPr>
+            <w:pStyle w:val="TOC2"/>
+            <w:tabs>
+              <w:tab w:val="right" w:pos="9019"/>
+            </w:tabs>
+            <w:rPr>
+              <w:rFonts w:asciiTheme="minorHAnsi" w:eastAsiaTheme="minorEastAsia" w:hAnsiTheme="minorHAnsi" w:cstheme="minorBidi"/>
+              <w:noProof/>
+              <w:lang w:val="en-GB" w:eastAsia="en-GB"/>
+            </w:rPr>
+          </w:pPr>
+          <w:hyperlink w:anchor="_Toc11611250" w:history="1">
+            <w:r>
+              <w:rPr>
+                <w:rStyle w:val="Hyperlink"/>
+                <w:noProof/>
+              </w:rPr>
+              <w:t>4.4 Data funnel</w:t>
+            </w:r>
+            <w:r>
+              <w:rPr>
+                <w:noProof/>
+                <w:webHidden/>
+              </w:rPr>
+              <w:tab/>
+            </w:r>
+            <w:r>
+              <w:rPr>
+                <w:noProof/>
+                <w:webHidden/>
+              </w:rPr>
+              <w:fldChar w:fldCharType="begin"/>
+            </w:r>
+            <w:r>
+              <w:rPr>
+                <w:noProof/>
+                <w:webHidden/>
+              </w:rPr>
+              <w:instrText xml:space="preserve"> PAGEREF _Toc11611250 \h </w:instrText>
+            </w:r>
+            <w:r>
+              <w:rPr>
+                <w:noProof/>
+                <w:webHidden/>
+              </w:rPr>
+            </w:r>
+            <w:r>
+              <w:rPr>
+                <w:noProof/>
+                <w:webHidden/>
+              </w:rPr>
+              <w:fldChar w:fldCharType="separate"/>
+            </w:r>
+            <w:r>
+              <w:rPr>
+                <w:noProof/>
+                <w:webHidden/>
+              </w:rPr>
+              <w:t>5</w:t>
+            </w:r>
+            <w:r>
+              <w:rPr>
+                <w:noProof/>
+                <w:webHidden/>
+              </w:rPr>
+              <w:fldChar w:fldCharType="end"/>
+            </w:r>
+          </w:hyperlink>
+        </w:p>
+        <w:p>
+          <w:pPr>
+            <w:pStyle w:val="TOC2"/>
+            <w:tabs>
+              <w:tab w:val="right" w:pos="9019"/>
+            </w:tabs>
+            <w:rPr>
+              <w:rFonts w:asciiTheme="minorHAnsi" w:eastAsiaTheme="minorEastAsia" w:hAnsiTheme="minorHAnsi" w:cstheme="minorBidi"/>
+              <w:noProof/>
+              <w:lang w:val="en-GB" w:eastAsia="en-GB"/>
+            </w:rPr>
+          </w:pPr>
+          <w:hyperlink w:anchor="_Toc11611251" w:history="1">
+            <w:r>
+              <w:rPr>
+                <w:rStyle w:val="Hyperlink"/>
+                <w:noProof/>
+              </w:rPr>
+              <w:t>4.5 Artikel ausklappen</w:t>
+            </w:r>
+            <w:r>
+              <w:rPr>
+                <w:noProof/>
+                <w:webHidden/>
+              </w:rPr>
+              <w:tab/>
+            </w:r>
+            <w:r>
+              <w:rPr>
+                <w:noProof/>
+                <w:webHidden/>
+              </w:rPr>
+              <w:fldChar w:fldCharType="begin"/>
+            </w:r>
+            <w:r>
+              <w:rPr>
+                <w:noProof/>
+                <w:webHidden/>
+              </w:rPr>
+              <w:instrText xml:space="preserve"> PAGEREF _Toc11611251 \h </w:instrText>
+            </w:r>
+            <w:r>
+              <w:rPr>
+                <w:noProof/>
+                <w:webHidden/>
+              </w:rPr>
+            </w:r>
+            <w:r>
+              <w:rPr>
+                <w:noProof/>
+                <w:webHidden/>
+              </w:rPr>
+              <w:fldChar w:fldCharType="separate"/>
+            </w:r>
+            <w:r>
+              <w:rPr>
+                <w:noProof/>
+                <w:webHidden/>
+              </w:rPr>
+              <w:t>5</w:t>
+            </w:r>
+            <w:r>
+              <w:rPr>
+                <w:noProof/>
+                <w:webHidden/>
+              </w:rPr>
+              <w:fldChar w:fldCharType="end"/>
+            </w:r>
+          </w:hyperlink>
+        </w:p>
+        <w:p>
+          <w:pPr>
+            <w:pStyle w:val="TOC2"/>
+            <w:tabs>
+              <w:tab w:val="right" w:pos="9019"/>
+            </w:tabs>
+            <w:rPr>
+              <w:rFonts w:asciiTheme="minorHAnsi" w:eastAsiaTheme="minorEastAsia" w:hAnsiTheme="minorHAnsi" w:cstheme="minorBidi"/>
+              <w:noProof/>
+              <w:lang w:val="en-GB" w:eastAsia="en-GB"/>
+            </w:rPr>
+          </w:pPr>
+          <w:hyperlink w:anchor="_Toc11611252" w:history="1">
+            <w:r>
+              <w:rPr>
+                <w:rStyle w:val="Hyperlink"/>
+                <w:noProof/>
+              </w:rPr>
+              <w:t>4.6 Artikel und Links hinzufügen</w:t>
+            </w:r>
+            <w:r>
+              <w:rPr>
+                <w:noProof/>
+                <w:webHidden/>
+              </w:rPr>
+              <w:tab/>
+            </w:r>
+            <w:r>
+              <w:rPr>
+                <w:noProof/>
+                <w:webHidden/>
+              </w:rPr>
+              <w:fldChar w:fldCharType="begin"/>
+            </w:r>
+            <w:r>
+              <w:rPr>
+                <w:noProof/>
+                <w:webHidden/>
+              </w:rPr>
+              <w:instrText xml:space="preserve"> PAGEREF _Toc11611252 \h </w:instrText>
+            </w:r>
+            <w:r>
+              <w:rPr>
+                <w:noProof/>
+                <w:webHidden/>
+              </w:rPr>
+            </w:r>
+            <w:r>
+              <w:rPr>
+                <w:noProof/>
+                <w:webHidden/>
+              </w:rPr>
+              <w:fldChar w:fldCharType="separate"/>
+            </w:r>
+            <w:r>
+              <w:rPr>
+                <w:noProof/>
+                <w:webHidden/>
+              </w:rPr>
+              <w:t>5</w:t>
             </w:r>
             <w:r>
               <w:rPr>
@@ -826,13 +1361,13 @@
               <w:lang w:val="en-GB" w:eastAsia="en-GB"/>
             </w:rPr>
           </w:pPr>
-          <w:hyperlink w:anchor="_Toc11369645" w:history="1">
+          <w:hyperlink w:anchor="_Toc11611253" w:history="1">
             <w:r>
               <w:rPr>
                 <w:rStyle w:val="Hyperlink"/>
                 <w:noProof/>
               </w:rPr>
-              <w:t>4 Funktionale Anforderungen</w:t>
+              <w:t>5 Nichtfunktionale Anforderungen</w:t>
             </w:r>
             <w:r>
               <w:rPr>
@@ -853,7 +1388,7 @@
                 <w:noProof/>
                 <w:webHidden/>
               </w:rPr>
-              <w:instrText xml:space="preserve"> PAGEREF _Toc11369645 \h </w:instrText>
+              <w:instrText xml:space="preserve"> PAGEREF _Toc11611253 \h </w:instrText>
             </w:r>
             <w:r>
               <w:rPr>
@@ -873,7 +1408,7 @@
                 <w:noProof/>
                 <w:webHidden/>
               </w:rPr>
-              <w:t>4</w:t>
+              <w:t>5</w:t>
             </w:r>
             <w:r>
               <w:rPr>
@@ -896,13 +1431,13 @@
               <w:lang w:val="en-GB" w:eastAsia="en-GB"/>
             </w:rPr>
           </w:pPr>
-          <w:hyperlink w:anchor="_Toc11369646" w:history="1">
+          <w:hyperlink w:anchor="_Toc11611254" w:history="1">
             <w:r>
               <w:rPr>
                 <w:rStyle w:val="Hyperlink"/>
                 <w:noProof/>
               </w:rPr>
-              <w:t>4.1 Web-Crawler</w:t>
+              <w:t>5.1 GUI</w:t>
             </w:r>
             <w:r>
               <w:rPr>
@@ -923,7 +1458,7 @@
                 <w:noProof/>
                 <w:webHidden/>
               </w:rPr>
-              <w:instrText xml:space="preserve"> PAGEREF _Toc11369646 \h </w:instrText>
+              <w:instrText xml:space="preserve"> PAGEREF _Toc11611254 \h </w:instrText>
             </w:r>
             <w:r>
               <w:rPr>
@@ -943,7 +1478,7 @@
                 <w:noProof/>
                 <w:webHidden/>
               </w:rPr>
-              <w:t>4</w:t>
+              <w:t>5</w:t>
             </w:r>
             <w:r>
               <w:rPr>
@@ -966,13 +1501,13 @@
               <w:lang w:val="en-GB" w:eastAsia="en-GB"/>
             </w:rPr>
           </w:pPr>
-          <w:hyperlink w:anchor="_Toc11369647" w:history="1">
+          <w:hyperlink w:anchor="_Toc11611255" w:history="1">
             <w:r>
               <w:rPr>
                 <w:rStyle w:val="Hyperlink"/>
                 <w:noProof/>
               </w:rPr>
-              <w:t>4.2 Data refinery</w:t>
+              <w:t>5.2 Darstellung als Physikalischer Graph</w:t>
             </w:r>
             <w:r>
               <w:rPr>
@@ -993,7 +1528,7 @@
                 <w:noProof/>
                 <w:webHidden/>
               </w:rPr>
-              <w:instrText xml:space="preserve"> PAGEREF _Toc11369647 \h </w:instrText>
+              <w:instrText xml:space="preserve"> PAGEREF _Toc11611255 \h </w:instrText>
             </w:r>
             <w:r>
               <w:rPr>
@@ -1013,7 +1548,77 @@
                 <w:noProof/>
                 <w:webHidden/>
               </w:rPr>
-              <w:t>4</w:t>
+              <w:t>5</w:t>
+            </w:r>
+            <w:r>
+              <w:rPr>
+                <w:noProof/>
+                <w:webHidden/>
+              </w:rPr>
+              <w:fldChar w:fldCharType="end"/>
+            </w:r>
+          </w:hyperlink>
+        </w:p>
+        <w:p>
+          <w:pPr>
+            <w:pStyle w:val="TOC1"/>
+            <w:tabs>
+              <w:tab w:val="right" w:pos="9019"/>
+            </w:tabs>
+            <w:rPr>
+              <w:rFonts w:asciiTheme="minorHAnsi" w:eastAsiaTheme="minorEastAsia" w:hAnsiTheme="minorHAnsi" w:cstheme="minorBidi"/>
+              <w:noProof/>
+              <w:lang w:val="en-GB" w:eastAsia="en-GB"/>
+            </w:rPr>
+          </w:pPr>
+          <w:hyperlink w:anchor="_Toc11611256" w:history="1">
+            <w:r>
+              <w:rPr>
+                <w:rStyle w:val="Hyperlink"/>
+                <w:noProof/>
+              </w:rPr>
+              <w:t>6 Optionale Anforderungen</w:t>
+            </w:r>
+            <w:r>
+              <w:rPr>
+                <w:noProof/>
+                <w:webHidden/>
+              </w:rPr>
+              <w:tab/>
+            </w:r>
+            <w:r>
+              <w:rPr>
+                <w:noProof/>
+                <w:webHidden/>
+              </w:rPr>
+              <w:fldChar w:fldCharType="begin"/>
+            </w:r>
+            <w:r>
+              <w:rPr>
+                <w:noProof/>
+                <w:webHidden/>
+              </w:rPr>
+              <w:instrText xml:space="preserve"> PAGEREF _Toc11611256 \h </w:instrText>
+            </w:r>
+            <w:r>
+              <w:rPr>
+                <w:noProof/>
+                <w:webHidden/>
+              </w:rPr>
+            </w:r>
+            <w:r>
+              <w:rPr>
+                <w:noProof/>
+                <w:webHidden/>
+              </w:rPr>
+              <w:fldChar w:fldCharType="separate"/>
+            </w:r>
+            <w:r>
+              <w:rPr>
+                <w:noProof/>
+                <w:webHidden/>
+              </w:rPr>
+              <w:t>5</w:t>
             </w:r>
             <w:r>
               <w:rPr>
@@ -1036,13 +1641,13 @@
               <w:lang w:val="en-GB" w:eastAsia="en-GB"/>
             </w:rPr>
           </w:pPr>
-          <w:hyperlink w:anchor="_Toc11369648" w:history="1">
+          <w:hyperlink w:anchor="_Toc11611257" w:history="1">
             <w:r>
               <w:rPr>
                 <w:rStyle w:val="Hyperlink"/>
                 <w:noProof/>
               </w:rPr>
-              <w:t>4.3 Datenbank</w:t>
+              <w:t>6.1 Performance</w:t>
             </w:r>
             <w:r>
               <w:rPr>
@@ -1063,7 +1668,7 @@
                 <w:noProof/>
                 <w:webHidden/>
               </w:rPr>
-              <w:instrText xml:space="preserve"> PAGEREF _Toc11369648 \h </w:instrText>
+              <w:instrText xml:space="preserve"> PAGEREF _Toc11611257 \h </w:instrText>
             </w:r>
             <w:r>
               <w:rPr>
@@ -1083,7 +1688,7 @@
                 <w:noProof/>
                 <w:webHidden/>
               </w:rPr>
-              <w:t>4</w:t>
+              <w:t>5</w:t>
             </w:r>
             <w:r>
               <w:rPr>
@@ -1106,13 +1711,13 @@
               <w:lang w:val="en-GB" w:eastAsia="en-GB"/>
             </w:rPr>
           </w:pPr>
-          <w:hyperlink w:anchor="_Toc11369649" w:history="1">
+          <w:hyperlink w:anchor="_Toc11611258" w:history="1">
             <w:r>
               <w:rPr>
                 <w:rStyle w:val="Hyperlink"/>
                 <w:noProof/>
               </w:rPr>
-              <w:t>4.4 Data funnel</w:t>
+              <w:t>6.2 Sicherheit</w:t>
             </w:r>
             <w:r>
               <w:rPr>
@@ -1133,7 +1738,7 @@
                 <w:noProof/>
                 <w:webHidden/>
               </w:rPr>
-              <w:instrText xml:space="preserve"> PAGEREF _Toc11369649 \h </w:instrText>
+              <w:instrText xml:space="preserve"> PAGEREF _Toc11611258 \h </w:instrText>
             </w:r>
             <w:r>
               <w:rPr>
@@ -1153,7 +1758,7 @@
                 <w:noProof/>
                 <w:webHidden/>
               </w:rPr>
-              <w:t>4</w:t>
+              <w:t>5</w:t>
             </w:r>
             <w:r>
               <w:rPr>
@@ -1176,13 +1781,13 @@
               <w:lang w:val="en-GB" w:eastAsia="en-GB"/>
             </w:rPr>
           </w:pPr>
-          <w:hyperlink w:anchor="_Toc11369650" w:history="1">
+          <w:hyperlink w:anchor="_Toc11611259" w:history="1">
             <w:r>
               <w:rPr>
                 <w:rStyle w:val="Hyperlink"/>
                 <w:noProof/>
               </w:rPr>
-              <w:t>4.5 Artikel ausklappen</w:t>
+              <w:t>6.3 GUI</w:t>
             </w:r>
             <w:r>
               <w:rPr>
@@ -1203,7 +1808,7 @@
                 <w:noProof/>
                 <w:webHidden/>
               </w:rPr>
-              <w:instrText xml:space="preserve"> PAGEREF _Toc11369650 \h </w:instrText>
+              <w:instrText xml:space="preserve"> PAGEREF _Toc11611259 \h </w:instrText>
             </w:r>
             <w:r>
               <w:rPr>
@@ -1223,7 +1828,7 @@
                 <w:noProof/>
                 <w:webHidden/>
               </w:rPr>
-              <w:t>5</w:t>
+              <w:t>6</w:t>
             </w:r>
             <w:r>
               <w:rPr>
@@ -1236,7 +1841,7 @@
         </w:p>
         <w:p>
           <w:pPr>
-            <w:pStyle w:val="TOC2"/>
+            <w:pStyle w:val="TOC3"/>
             <w:tabs>
               <w:tab w:val="right" w:pos="9019"/>
             </w:tabs>
@@ -1246,13 +1851,13 @@
               <w:lang w:val="en-GB" w:eastAsia="en-GB"/>
             </w:rPr>
           </w:pPr>
-          <w:hyperlink w:anchor="_Toc11369651" w:history="1">
+          <w:hyperlink w:anchor="_Toc11611260" w:history="1">
             <w:r>
               <w:rPr>
                 <w:rStyle w:val="Hyperlink"/>
                 <w:noProof/>
               </w:rPr>
-              <w:t>4.6 Artikel und Links hinzufügen</w:t>
+              <w:t>6.3.1 3D</w:t>
             </w:r>
             <w:r>
               <w:rPr>
@@ -1273,7 +1878,7 @@
                 <w:noProof/>
                 <w:webHidden/>
               </w:rPr>
-              <w:instrText xml:space="preserve"> PAGEREF _Toc11369651 \h </w:instrText>
+              <w:instrText xml:space="preserve"> PAGEREF _Toc11611260 \h </w:instrText>
             </w:r>
             <w:r>
               <w:rPr>
@@ -1293,7 +1898,77 @@
                 <w:noProof/>
                 <w:webHidden/>
               </w:rPr>
-              <w:t>5</w:t>
+              <w:t>6</w:t>
+            </w:r>
+            <w:r>
+              <w:rPr>
+                <w:noProof/>
+                <w:webHidden/>
+              </w:rPr>
+              <w:fldChar w:fldCharType="end"/>
+            </w:r>
+          </w:hyperlink>
+        </w:p>
+        <w:p>
+          <w:pPr>
+            <w:pStyle w:val="TOC3"/>
+            <w:tabs>
+              <w:tab w:val="right" w:pos="9019"/>
+            </w:tabs>
+            <w:rPr>
+              <w:rFonts w:asciiTheme="minorHAnsi" w:eastAsiaTheme="minorEastAsia" w:hAnsiTheme="minorHAnsi" w:cstheme="minorBidi"/>
+              <w:noProof/>
+              <w:lang w:val="en-GB" w:eastAsia="en-GB"/>
+            </w:rPr>
+          </w:pPr>
+          <w:hyperlink w:anchor="_Toc11611261" w:history="1">
+            <w:r>
+              <w:rPr>
+                <w:rStyle w:val="Hyperlink"/>
+                <w:noProof/>
+              </w:rPr>
+              <w:t>6.3.2 Gruppierungen</w:t>
+            </w:r>
+            <w:r>
+              <w:rPr>
+                <w:noProof/>
+                <w:webHidden/>
+              </w:rPr>
+              <w:tab/>
+            </w:r>
+            <w:r>
+              <w:rPr>
+                <w:noProof/>
+                <w:webHidden/>
+              </w:rPr>
+              <w:fldChar w:fldCharType="begin"/>
+            </w:r>
+            <w:r>
+              <w:rPr>
+                <w:noProof/>
+                <w:webHidden/>
+              </w:rPr>
+              <w:instrText xml:space="preserve"> PAGEREF _Toc11611261 \h </w:instrText>
+            </w:r>
+            <w:r>
+              <w:rPr>
+                <w:noProof/>
+                <w:webHidden/>
+              </w:rPr>
+            </w:r>
+            <w:r>
+              <w:rPr>
+                <w:noProof/>
+                <w:webHidden/>
+              </w:rPr>
+              <w:fldChar w:fldCharType="separate"/>
+            </w:r>
+            <w:r>
+              <w:rPr>
+                <w:noProof/>
+                <w:webHidden/>
+              </w:rPr>
+              <w:t>6</w:t>
             </w:r>
             <w:r>
               <w:rPr>
@@ -1316,13 +1991,13 @@
               <w:lang w:val="en-GB" w:eastAsia="en-GB"/>
             </w:rPr>
           </w:pPr>
-          <w:hyperlink w:anchor="_Toc11369652" w:history="1">
+          <w:hyperlink w:anchor="_Toc11611262" w:history="1">
             <w:r>
               <w:rPr>
                 <w:rStyle w:val="Hyperlink"/>
                 <w:noProof/>
               </w:rPr>
-              <w:t>5 Nichtfunktionale Anforderungen</w:t>
+              <w:t>7. Grundsätzlicher Aufbau</w:t>
             </w:r>
             <w:r>
               <w:rPr>
@@ -1343,563 +2018,7 @@
                 <w:noProof/>
                 <w:webHidden/>
               </w:rPr>
-              <w:instrText xml:space="preserve"> PAGEREF _Toc11369652 \h </w:instrText>
-            </w:r>
-            <w:r>
-              <w:rPr>
-                <w:noProof/>
-                <w:webHidden/>
-              </w:rPr>
-            </w:r>
-            <w:r>
-              <w:rPr>
-                <w:noProof/>
-                <w:webHidden/>
-              </w:rPr>
-              <w:fldChar w:fldCharType="separate"/>
-            </w:r>
-            <w:r>
-              <w:rPr>
-                <w:noProof/>
-                <w:webHidden/>
-              </w:rPr>
-              <w:t>5</w:t>
-            </w:r>
-            <w:r>
-              <w:rPr>
-                <w:noProof/>
-                <w:webHidden/>
-              </w:rPr>
-              <w:fldChar w:fldCharType="end"/>
-            </w:r>
-          </w:hyperlink>
-        </w:p>
-        <w:p>
-          <w:pPr>
-            <w:pStyle w:val="TOC2"/>
-            <w:tabs>
-              <w:tab w:val="right" w:pos="9019"/>
-            </w:tabs>
-            <w:rPr>
-              <w:rFonts w:asciiTheme="minorHAnsi" w:eastAsiaTheme="minorEastAsia" w:hAnsiTheme="minorHAnsi" w:cstheme="minorBidi"/>
-              <w:noProof/>
-              <w:lang w:val="en-GB" w:eastAsia="en-GB"/>
-            </w:rPr>
-          </w:pPr>
-          <w:hyperlink w:anchor="_Toc11369653" w:history="1">
-            <w:r>
-              <w:rPr>
-                <w:rStyle w:val="Hyperlink"/>
-                <w:noProof/>
-              </w:rPr>
-              <w:t>5.1 GUI</w:t>
-            </w:r>
-            <w:r>
-              <w:rPr>
-                <w:noProof/>
-                <w:webHidden/>
-              </w:rPr>
-              <w:tab/>
-            </w:r>
-            <w:r>
-              <w:rPr>
-                <w:noProof/>
-                <w:webHidden/>
-              </w:rPr>
-              <w:fldChar w:fldCharType="begin"/>
-            </w:r>
-            <w:r>
-              <w:rPr>
-                <w:noProof/>
-                <w:webHidden/>
-              </w:rPr>
-              <w:instrText xml:space="preserve"> PAGEREF _Toc11369653 \h </w:instrText>
-            </w:r>
-            <w:r>
-              <w:rPr>
-                <w:noProof/>
-                <w:webHidden/>
-              </w:rPr>
-            </w:r>
-            <w:r>
-              <w:rPr>
-                <w:noProof/>
-                <w:webHidden/>
-              </w:rPr>
-              <w:fldChar w:fldCharType="separate"/>
-            </w:r>
-            <w:r>
-              <w:rPr>
-                <w:noProof/>
-                <w:webHidden/>
-              </w:rPr>
-              <w:t>5</w:t>
-            </w:r>
-            <w:r>
-              <w:rPr>
-                <w:noProof/>
-                <w:webHidden/>
-              </w:rPr>
-              <w:fldChar w:fldCharType="end"/>
-            </w:r>
-          </w:hyperlink>
-        </w:p>
-        <w:p>
-          <w:pPr>
-            <w:pStyle w:val="TOC2"/>
-            <w:tabs>
-              <w:tab w:val="right" w:pos="9019"/>
-            </w:tabs>
-            <w:rPr>
-              <w:rFonts w:asciiTheme="minorHAnsi" w:eastAsiaTheme="minorEastAsia" w:hAnsiTheme="minorHAnsi" w:cstheme="minorBidi"/>
-              <w:noProof/>
-              <w:lang w:val="en-GB" w:eastAsia="en-GB"/>
-            </w:rPr>
-          </w:pPr>
-          <w:hyperlink w:anchor="_Toc11369654" w:history="1">
-            <w:r>
-              <w:rPr>
-                <w:rStyle w:val="Hyperlink"/>
-                <w:noProof/>
-              </w:rPr>
-              <w:t>5.2 Darstellung als Physikalischer Graph</w:t>
-            </w:r>
-            <w:r>
-              <w:rPr>
-                <w:noProof/>
-                <w:webHidden/>
-              </w:rPr>
-              <w:tab/>
-            </w:r>
-            <w:r>
-              <w:rPr>
-                <w:noProof/>
-                <w:webHidden/>
-              </w:rPr>
-              <w:fldChar w:fldCharType="begin"/>
-            </w:r>
-            <w:r>
-              <w:rPr>
-                <w:noProof/>
-                <w:webHidden/>
-              </w:rPr>
-              <w:instrText xml:space="preserve"> PAGEREF _Toc11369654 \h </w:instrText>
-            </w:r>
-            <w:r>
-              <w:rPr>
-                <w:noProof/>
-                <w:webHidden/>
-              </w:rPr>
-            </w:r>
-            <w:r>
-              <w:rPr>
-                <w:noProof/>
-                <w:webHidden/>
-              </w:rPr>
-              <w:fldChar w:fldCharType="separate"/>
-            </w:r>
-            <w:r>
-              <w:rPr>
-                <w:noProof/>
-                <w:webHidden/>
-              </w:rPr>
-              <w:t>5</w:t>
-            </w:r>
-            <w:r>
-              <w:rPr>
-                <w:noProof/>
-                <w:webHidden/>
-              </w:rPr>
-              <w:fldChar w:fldCharType="end"/>
-            </w:r>
-          </w:hyperlink>
-        </w:p>
-        <w:p>
-          <w:pPr>
-            <w:pStyle w:val="TOC1"/>
-            <w:tabs>
-              <w:tab w:val="right" w:pos="9019"/>
-            </w:tabs>
-            <w:rPr>
-              <w:rFonts w:asciiTheme="minorHAnsi" w:eastAsiaTheme="minorEastAsia" w:hAnsiTheme="minorHAnsi" w:cstheme="minorBidi"/>
-              <w:noProof/>
-              <w:lang w:val="en-GB" w:eastAsia="en-GB"/>
-            </w:rPr>
-          </w:pPr>
-          <w:hyperlink w:anchor="_Toc11369655" w:history="1">
-            <w:r>
-              <w:rPr>
-                <w:rStyle w:val="Hyperlink"/>
-                <w:noProof/>
-              </w:rPr>
-              <w:t>6 Optionale Anforderungen</w:t>
-            </w:r>
-            <w:r>
-              <w:rPr>
-                <w:noProof/>
-                <w:webHidden/>
-              </w:rPr>
-              <w:tab/>
-            </w:r>
-            <w:r>
-              <w:rPr>
-                <w:noProof/>
-                <w:webHidden/>
-              </w:rPr>
-              <w:fldChar w:fldCharType="begin"/>
-            </w:r>
-            <w:r>
-              <w:rPr>
-                <w:noProof/>
-                <w:webHidden/>
-              </w:rPr>
-              <w:instrText xml:space="preserve"> PAGEREF _Toc11369655 \h </w:instrText>
-            </w:r>
-            <w:r>
-              <w:rPr>
-                <w:noProof/>
-                <w:webHidden/>
-              </w:rPr>
-            </w:r>
-            <w:r>
-              <w:rPr>
-                <w:noProof/>
-                <w:webHidden/>
-              </w:rPr>
-              <w:fldChar w:fldCharType="separate"/>
-            </w:r>
-            <w:r>
-              <w:rPr>
-                <w:noProof/>
-                <w:webHidden/>
-              </w:rPr>
-              <w:t>5</w:t>
-            </w:r>
-            <w:r>
-              <w:rPr>
-                <w:noProof/>
-                <w:webHidden/>
-              </w:rPr>
-              <w:fldChar w:fldCharType="end"/>
-            </w:r>
-          </w:hyperlink>
-        </w:p>
-        <w:p>
-          <w:pPr>
-            <w:pStyle w:val="TOC2"/>
-            <w:tabs>
-              <w:tab w:val="right" w:pos="9019"/>
-            </w:tabs>
-            <w:rPr>
-              <w:rFonts w:asciiTheme="minorHAnsi" w:eastAsiaTheme="minorEastAsia" w:hAnsiTheme="minorHAnsi" w:cstheme="minorBidi"/>
-              <w:noProof/>
-              <w:lang w:val="en-GB" w:eastAsia="en-GB"/>
-            </w:rPr>
-          </w:pPr>
-          <w:hyperlink w:anchor="_Toc11369656" w:history="1">
-            <w:r>
-              <w:rPr>
-                <w:rStyle w:val="Hyperlink"/>
-                <w:noProof/>
-              </w:rPr>
-              <w:t>6.1 Performance</w:t>
-            </w:r>
-            <w:r>
-              <w:rPr>
-                <w:noProof/>
-                <w:webHidden/>
-              </w:rPr>
-              <w:tab/>
-            </w:r>
-            <w:r>
-              <w:rPr>
-                <w:noProof/>
-                <w:webHidden/>
-              </w:rPr>
-              <w:fldChar w:fldCharType="begin"/>
-            </w:r>
-            <w:r>
-              <w:rPr>
-                <w:noProof/>
-                <w:webHidden/>
-              </w:rPr>
-              <w:instrText xml:space="preserve"> PAGEREF _Toc11369656 \h </w:instrText>
-            </w:r>
-            <w:r>
-              <w:rPr>
-                <w:noProof/>
-                <w:webHidden/>
-              </w:rPr>
-            </w:r>
-            <w:r>
-              <w:rPr>
-                <w:noProof/>
-                <w:webHidden/>
-              </w:rPr>
-              <w:fldChar w:fldCharType="separate"/>
-            </w:r>
-            <w:r>
-              <w:rPr>
-                <w:noProof/>
-                <w:webHidden/>
-              </w:rPr>
-              <w:t>5</w:t>
-            </w:r>
-            <w:r>
-              <w:rPr>
-                <w:noProof/>
-                <w:webHidden/>
-              </w:rPr>
-              <w:fldChar w:fldCharType="end"/>
-            </w:r>
-          </w:hyperlink>
-        </w:p>
-        <w:p>
-          <w:pPr>
-            <w:pStyle w:val="TOC2"/>
-            <w:tabs>
-              <w:tab w:val="right" w:pos="9019"/>
-            </w:tabs>
-            <w:rPr>
-              <w:rFonts w:asciiTheme="minorHAnsi" w:eastAsiaTheme="minorEastAsia" w:hAnsiTheme="minorHAnsi" w:cstheme="minorBidi"/>
-              <w:noProof/>
-              <w:lang w:val="en-GB" w:eastAsia="en-GB"/>
-            </w:rPr>
-          </w:pPr>
-          <w:hyperlink w:anchor="_Toc11369657" w:history="1">
-            <w:r>
-              <w:rPr>
-                <w:rStyle w:val="Hyperlink"/>
-                <w:noProof/>
-              </w:rPr>
-              <w:t>6.2 Sicherheit</w:t>
-            </w:r>
-            <w:r>
-              <w:rPr>
-                <w:noProof/>
-                <w:webHidden/>
-              </w:rPr>
-              <w:tab/>
-            </w:r>
-            <w:r>
-              <w:rPr>
-                <w:noProof/>
-                <w:webHidden/>
-              </w:rPr>
-              <w:fldChar w:fldCharType="begin"/>
-            </w:r>
-            <w:r>
-              <w:rPr>
-                <w:noProof/>
-                <w:webHidden/>
-              </w:rPr>
-              <w:instrText xml:space="preserve"> PAGEREF _Toc11369657 \h </w:instrText>
-            </w:r>
-            <w:r>
-              <w:rPr>
-                <w:noProof/>
-                <w:webHidden/>
-              </w:rPr>
-            </w:r>
-            <w:r>
-              <w:rPr>
-                <w:noProof/>
-                <w:webHidden/>
-              </w:rPr>
-              <w:fldChar w:fldCharType="separate"/>
-            </w:r>
-            <w:r>
-              <w:rPr>
-                <w:noProof/>
-                <w:webHidden/>
-              </w:rPr>
-              <w:t>5</w:t>
-            </w:r>
-            <w:r>
-              <w:rPr>
-                <w:noProof/>
-                <w:webHidden/>
-              </w:rPr>
-              <w:fldChar w:fldCharType="end"/>
-            </w:r>
-          </w:hyperlink>
-        </w:p>
-        <w:p>
-          <w:pPr>
-            <w:pStyle w:val="TOC2"/>
-            <w:tabs>
-              <w:tab w:val="right" w:pos="9019"/>
-            </w:tabs>
-            <w:rPr>
-              <w:rFonts w:asciiTheme="minorHAnsi" w:eastAsiaTheme="minorEastAsia" w:hAnsiTheme="minorHAnsi" w:cstheme="minorBidi"/>
-              <w:noProof/>
-              <w:lang w:val="en-GB" w:eastAsia="en-GB"/>
-            </w:rPr>
-          </w:pPr>
-          <w:hyperlink w:anchor="_Toc11369658" w:history="1">
-            <w:r>
-              <w:rPr>
-                <w:rStyle w:val="Hyperlink"/>
-                <w:noProof/>
-              </w:rPr>
-              <w:t>6.3 GUI</w:t>
-            </w:r>
-            <w:r>
-              <w:rPr>
-                <w:noProof/>
-                <w:webHidden/>
-              </w:rPr>
-              <w:tab/>
-            </w:r>
-            <w:r>
-              <w:rPr>
-                <w:noProof/>
-                <w:webHidden/>
-              </w:rPr>
-              <w:fldChar w:fldCharType="begin"/>
-            </w:r>
-            <w:r>
-              <w:rPr>
-                <w:noProof/>
-                <w:webHidden/>
-              </w:rPr>
-              <w:instrText xml:space="preserve"> PAGEREF _Toc11369658 \h </w:instrText>
-            </w:r>
-            <w:r>
-              <w:rPr>
-                <w:noProof/>
-                <w:webHidden/>
-              </w:rPr>
-            </w:r>
-            <w:r>
-              <w:rPr>
-                <w:noProof/>
-                <w:webHidden/>
-              </w:rPr>
-              <w:fldChar w:fldCharType="separate"/>
-            </w:r>
-            <w:r>
-              <w:rPr>
-                <w:noProof/>
-                <w:webHidden/>
-              </w:rPr>
-              <w:t>5</w:t>
-            </w:r>
-            <w:r>
-              <w:rPr>
-                <w:noProof/>
-                <w:webHidden/>
-              </w:rPr>
-              <w:fldChar w:fldCharType="end"/>
-            </w:r>
-          </w:hyperlink>
-        </w:p>
-        <w:p>
-          <w:pPr>
-            <w:pStyle w:val="TOC3"/>
-            <w:tabs>
-              <w:tab w:val="right" w:pos="9019"/>
-            </w:tabs>
-            <w:rPr>
-              <w:noProof/>
-            </w:rPr>
-          </w:pPr>
-          <w:hyperlink w:anchor="_Toc11369659" w:history="1">
-            <w:r>
-              <w:rPr>
-                <w:rStyle w:val="Hyperlink"/>
-                <w:noProof/>
-              </w:rPr>
-              <w:t>6.3.1 3D</w:t>
-            </w:r>
-            <w:r>
-              <w:rPr>
-                <w:noProof/>
-                <w:webHidden/>
-              </w:rPr>
-              <w:tab/>
-            </w:r>
-            <w:r>
-              <w:rPr>
-                <w:noProof/>
-                <w:webHidden/>
-              </w:rPr>
-              <w:fldChar w:fldCharType="begin"/>
-            </w:r>
-            <w:r>
-              <w:rPr>
-                <w:noProof/>
-                <w:webHidden/>
-              </w:rPr>
-              <w:instrText xml:space="preserve"> PAGEREF _Toc11369659 \h </w:instrText>
-            </w:r>
-            <w:r>
-              <w:rPr>
-                <w:noProof/>
-                <w:webHidden/>
-              </w:rPr>
-            </w:r>
-            <w:r>
-              <w:rPr>
-                <w:noProof/>
-                <w:webHidden/>
-              </w:rPr>
-              <w:fldChar w:fldCharType="separate"/>
-            </w:r>
-            <w:r>
-              <w:rPr>
-                <w:noProof/>
-                <w:webHidden/>
-              </w:rPr>
-              <w:t>5</w:t>
-            </w:r>
-            <w:r>
-              <w:rPr>
-                <w:noProof/>
-                <w:webHidden/>
-              </w:rPr>
-              <w:fldChar w:fldCharType="end"/>
-            </w:r>
-          </w:hyperlink>
-        </w:p>
-        <w:p>
-          <w:pPr>
-            <w:pStyle w:val="TOC3"/>
-            <w:tabs>
-              <w:tab w:val="right" w:pos="9019"/>
-            </w:tabs>
-            <w:rPr>
-              <w:noProof/>
-            </w:rPr>
-          </w:pPr>
-          <w:hyperlink w:anchor="_Toc11369660" w:history="1">
-            <w:r>
-              <w:rPr>
-                <w:rStyle w:val="Hyperlink"/>
-                <w:noProof/>
-              </w:rPr>
-              <w:t>6.3.2 Gruppierungen</w:t>
-            </w:r>
-            <w:r>
-              <w:rPr>
-                <w:noProof/>
-                <w:webHidden/>
-              </w:rPr>
-              <w:tab/>
-            </w:r>
-            <w:r>
-              <w:rPr>
-                <w:noProof/>
-                <w:webHidden/>
-              </w:rPr>
-              <w:fldChar w:fldCharType="begin"/>
-            </w:r>
-            <w:r>
-              <w:rPr>
-                <w:noProof/>
-                <w:webHidden/>
-              </w:rPr>
-              <w:instrText xml:space="preserve"> PAGEREF _Toc11369660 \h </w:instrText>
+              <w:instrText xml:space="preserve"> PAGEREF _Toc11611262 \h </w:instrText>
             </w:r>
             <w:r>
               <w:rPr>
@@ -1967,7 +2086,7 @@
       <w:pPr>
         <w:pStyle w:val="Heading1"/>
       </w:pPr>
-      <w:bookmarkStart w:id="3" w:name="_Toc11369637"/>
+      <w:bookmarkStart w:id="3" w:name="_Toc11611238"/>
       <w:r>
         <w:t>1 Einleitung</w:t>
       </w:r>
@@ -1992,7 +2111,7 @@
         <w:pStyle w:val="Heading1"/>
         <w:spacing w:after="160" w:line="259" w:lineRule="auto"/>
       </w:pPr>
-      <w:bookmarkStart w:id="4" w:name="_Toc11369638"/>
+      <w:bookmarkStart w:id="4" w:name="_Toc11611239"/>
       <w:r>
         <w:t>2 Allgemeines</w:t>
       </w:r>
@@ -2002,7 +2121,7 @@
       <w:pPr>
         <w:pStyle w:val="Heading2"/>
       </w:pPr>
-      <w:bookmarkStart w:id="5" w:name="_Toc11369639"/>
+      <w:bookmarkStart w:id="5" w:name="_Toc11611240"/>
       <w:r>
         <w:t>2.1 Ziele und Zweck des Dokuments</w:t>
       </w:r>
@@ -2025,6 +2144,12 @@
         <w:rPr>
           <w:i/>
         </w:rPr>
+        <w:t xml:space="preserve"> mit ihrem Front- und Backend</w:t>
+      </w:r>
+      <w:r>
+        <w:rPr>
+          <w:i/>
+        </w:rPr>
         <w:t>,</w:t>
       </w:r>
       <w:r>
@@ -2050,7 +2175,7 @@
       <w:pPr>
         <w:pStyle w:val="Heading2"/>
       </w:pPr>
-      <w:bookmarkStart w:id="6" w:name="_Toc11369640"/>
+      <w:bookmarkStart w:id="6" w:name="_Toc11611241"/>
       <w:r>
         <w:t>2.2 Abkürzungen</w:t>
       </w:r>
@@ -2717,8 +2842,9 @@
       <w:pPr>
         <w:pStyle w:val="Heading1"/>
       </w:pPr>
-      <w:bookmarkStart w:id="7" w:name="_Toc11369641"/>
-      <w:r>
+      <w:bookmarkStart w:id="7" w:name="_Toc11611242"/>
+      <w:r>
+        <w:lastRenderedPageBreak/>
         <w:t>3 Konzept</w:t>
       </w:r>
       <w:bookmarkEnd w:id="7"/>
@@ -2727,7 +2853,7 @@
       <w:pPr>
         <w:pStyle w:val="Heading2"/>
       </w:pPr>
-      <w:bookmarkStart w:id="8" w:name="_Toc11369642"/>
+      <w:bookmarkStart w:id="8" w:name="_Toc11611243"/>
       <w:r>
         <w:t>3.1 Ziele des Anbieters</w:t>
       </w:r>
@@ -2776,7 +2902,6 @@
         <w:rPr>
           <w:i/>
         </w:rPr>
-        <w:lastRenderedPageBreak/>
         <w:t>xml soll über xslt zu einer xhtml Seite transformiert werden können</w:t>
       </w:r>
     </w:p>
@@ -2835,16 +2960,9 @@
     </w:p>
     <w:p>
       <w:pPr>
-        <w:rPr>
-          <w:i/>
-        </w:rPr>
-      </w:pPr>
-    </w:p>
-    <w:p>
-      <w:pPr>
         <w:pStyle w:val="Heading2"/>
       </w:pPr>
-      <w:bookmarkStart w:id="9" w:name="_Toc11369643"/>
+      <w:bookmarkStart w:id="9" w:name="_Toc11611244"/>
       <w:r>
         <w:t>3.1 Ziele und Nutzen für Anwender</w:t>
       </w:r>
@@ -2933,16 +3051,9 @@
     </w:p>
     <w:p>
       <w:pPr>
-        <w:rPr>
-          <w:i/>
-        </w:rPr>
-      </w:pPr>
-    </w:p>
-    <w:p>
-      <w:pPr>
         <w:pStyle w:val="Heading2"/>
       </w:pPr>
-      <w:bookmarkStart w:id="10" w:name="_Toc11369644"/>
+      <w:bookmarkStart w:id="10" w:name="_Toc11611245"/>
       <w:r>
         <w:t>3.3 Zielgruppe</w:t>
       </w:r>
@@ -3008,7 +3119,7 @@
       <w:pPr>
         <w:pStyle w:val="Heading1"/>
       </w:pPr>
-      <w:bookmarkStart w:id="11" w:name="_Toc11369645"/>
+      <w:bookmarkStart w:id="11" w:name="_Toc11611246"/>
       <w:r>
         <w:t>4 Funktionale Anforderungen</w:t>
       </w:r>
@@ -3029,16 +3140,9 @@
     </w:p>
     <w:p>
       <w:pPr>
-        <w:rPr>
-          <w:i/>
-        </w:rPr>
-      </w:pPr>
-    </w:p>
-    <w:p>
-      <w:pPr>
         <w:pStyle w:val="Heading2"/>
       </w:pPr>
-      <w:bookmarkStart w:id="12" w:name="_Toc11369646"/>
+      <w:bookmarkStart w:id="12" w:name="_Toc11611247"/>
       <w:r>
         <w:t>4.1 Web-Crawler</w:t>
       </w:r>
@@ -3073,7 +3177,7 @@
       <w:pPr>
         <w:pStyle w:val="Heading2"/>
       </w:pPr>
-      <w:bookmarkStart w:id="13" w:name="_Toc11369647"/>
+      <w:bookmarkStart w:id="13" w:name="_Toc11611248"/>
       <w:r>
         <w:t>4.2 Data refinery</w:t>
       </w:r>
@@ -3120,7 +3224,7 @@
       <w:pPr>
         <w:pStyle w:val="Heading2"/>
       </w:pPr>
-      <w:bookmarkStart w:id="14" w:name="_Toc11369648"/>
+      <w:bookmarkStart w:id="14" w:name="_Toc11611249"/>
       <w:r>
         <w:t>4.3 Datenbank</w:t>
       </w:r>
@@ -3161,8 +3265,9 @@
       <w:pPr>
         <w:pStyle w:val="Heading2"/>
       </w:pPr>
-      <w:bookmarkStart w:id="15" w:name="_Toc11369649"/>
-      <w:r>
+      <w:bookmarkStart w:id="15" w:name="_Toc11611250"/>
+      <w:r>
+        <w:lastRenderedPageBreak/>
         <w:t>4.4 Data funnel</w:t>
       </w:r>
       <w:bookmarkEnd w:id="15"/>
@@ -3262,9 +3367,8 @@
       <w:pPr>
         <w:pStyle w:val="Heading2"/>
       </w:pPr>
-      <w:bookmarkStart w:id="16" w:name="_Toc11369650"/>
-      <w:r>
-        <w:lastRenderedPageBreak/>
+      <w:bookmarkStart w:id="16" w:name="_Toc11611251"/>
+      <w:r>
         <w:t>4.</w:t>
       </w:r>
       <w:r>
@@ -3316,7 +3420,7 @@
       <w:pPr>
         <w:pStyle w:val="Heading2"/>
       </w:pPr>
-      <w:bookmarkStart w:id="17" w:name="_Toc11369651"/>
+      <w:bookmarkStart w:id="17" w:name="_Toc11611252"/>
       <w:r>
         <w:t>4.</w:t>
       </w:r>
@@ -3355,9 +3459,16 @@
     </w:p>
     <w:p>
       <w:pPr>
+        <w:rPr>
+          <w:i/>
+        </w:rPr>
+      </w:pPr>
+    </w:p>
+    <w:p>
+      <w:pPr>
         <w:pStyle w:val="Heading1"/>
       </w:pPr>
-      <w:bookmarkStart w:id="18" w:name="_Toc11369652"/>
+      <w:bookmarkStart w:id="18" w:name="_Toc11611253"/>
       <w:r>
         <w:t>5 Nichtfunktionale Anforderungen</w:t>
       </w:r>
@@ -3380,7 +3491,7 @@
       <w:pPr>
         <w:pStyle w:val="Heading2"/>
       </w:pPr>
-      <w:bookmarkStart w:id="19" w:name="_Toc11369653"/>
+      <w:bookmarkStart w:id="19" w:name="_Toc11611254"/>
       <w:r>
         <w:t>5.1 GUI</w:t>
       </w:r>
@@ -3396,14 +3507,26 @@
         <w:rPr>
           <w:i/>
         </w:rPr>
-        <w:t>Eine Möglichkeit für den Nutzer mit der Seite zu interagieren und die Funktionen einfach zu nutzen.</w:t>
+        <w:t xml:space="preserve">Eine Möglichkeit für den Nutzer mit der Seite zu interagieren und die </w:t>
+      </w:r>
+      <w:r>
+        <w:rPr>
+          <w:i/>
+        </w:rPr>
+        <w:t xml:space="preserve">gegebenen </w:t>
+      </w:r>
+      <w:r>
+        <w:rPr>
+          <w:i/>
+        </w:rPr>
+        <w:t>Funktionen einfach zu nutzen.</w:t>
       </w:r>
     </w:p>
     <w:p>
       <w:pPr>
         <w:pStyle w:val="Heading2"/>
       </w:pPr>
-      <w:bookmarkStart w:id="20" w:name="_Toc11369654"/>
+      <w:bookmarkStart w:id="20" w:name="_Toc11611255"/>
       <w:r>
         <w:t>5.</w:t>
       </w:r>
@@ -3430,9 +3553,16 @@
     </w:p>
     <w:p>
       <w:pPr>
+        <w:rPr>
+          <w:i/>
+        </w:rPr>
+      </w:pPr>
+    </w:p>
+    <w:p>
+      <w:pPr>
         <w:pStyle w:val="Heading1"/>
       </w:pPr>
-      <w:bookmarkStart w:id="21" w:name="_Toc11369655"/>
+      <w:bookmarkStart w:id="21" w:name="_Toc11611256"/>
       <w:r>
         <w:t>6 Optionale Anforderungen</w:t>
       </w:r>
@@ -3442,7 +3572,7 @@
       <w:pPr>
         <w:pStyle w:val="Heading2"/>
       </w:pPr>
-      <w:bookmarkStart w:id="22" w:name="_Toc11369656"/>
+      <w:bookmarkStart w:id="22" w:name="_Toc11611257"/>
       <w:r>
         <w:t>6</w:t>
       </w:r>
@@ -3476,7 +3606,7 @@
       <w:pPr>
         <w:pStyle w:val="Heading2"/>
       </w:pPr>
-      <w:bookmarkStart w:id="24" w:name="_Toc11369657"/>
+      <w:bookmarkStart w:id="24" w:name="_Toc11611258"/>
       <w:r>
         <w:t>6.2</w:t>
       </w:r>
@@ -3502,8 +3632,9 @@
       <w:pPr>
         <w:pStyle w:val="Heading2"/>
       </w:pPr>
-      <w:bookmarkStart w:id="25" w:name="_Toc11369658"/>
-      <w:r>
+      <w:bookmarkStart w:id="25" w:name="_Toc11611259"/>
+      <w:r>
+        <w:lastRenderedPageBreak/>
         <w:t>6.3 GUI</w:t>
       </w:r>
       <w:bookmarkEnd w:id="25"/>
@@ -3512,7 +3643,7 @@
       <w:pPr>
         <w:pStyle w:val="Heading3"/>
       </w:pPr>
-      <w:bookmarkStart w:id="26" w:name="_Toc11369659"/>
+      <w:bookmarkStart w:id="26" w:name="_Toc11611260"/>
       <w:r>
         <w:t>6.3.1 3D</w:t>
       </w:r>
@@ -3541,9 +3672,8 @@
       <w:pPr>
         <w:pStyle w:val="Heading3"/>
       </w:pPr>
-      <w:bookmarkStart w:id="27" w:name="_Toc11369660"/>
-      <w:r>
-        <w:lastRenderedPageBreak/>
+      <w:bookmarkStart w:id="27" w:name="_Toc11611261"/>
+      <w:r>
         <w:t>6.3.2 Gruppierungen</w:t>
       </w:r>
       <w:bookmarkEnd w:id="27"/>
@@ -3560,6 +3690,83 @@
         </w:rPr>
         <w:t>Noden im Graph könnten anhand Tags und Überbegriffen die ihnen durch Wikipedia zugewiesen werden zu Gruppen zusammengepackt werden.</w:t>
       </w:r>
+    </w:p>
+    <w:p>
+      <w:pPr>
+        <w:pStyle w:val="Heading1"/>
+      </w:pPr>
+      <w:bookmarkStart w:id="28" w:name="_Toc11611262"/>
+      <w:r>
+        <w:rPr>
+          <w:noProof/>
+        </w:rPr>
+        <w:drawing>
+          <wp:anchor distT="0" distB="0" distL="114300" distR="114300" simplePos="0" relativeHeight="251658240" behindDoc="1" locked="0" layoutInCell="1" allowOverlap="1" wp14:anchorId="68B8E8B8" wp14:editId="58268F47">
+            <wp:simplePos x="0" y="0"/>
+            <wp:positionH relativeFrom="column">
+              <wp:posOffset>173421</wp:posOffset>
+            </wp:positionH>
+            <wp:positionV relativeFrom="paragraph">
+              <wp:posOffset>604301</wp:posOffset>
+            </wp:positionV>
+            <wp:extent cx="5139558" cy="6412236"/>
+            <wp:effectExtent l="0" t="0" r="4445" b="7620"/>
+            <wp:wrapNone/>
+            <wp:docPr id="5" name="Picture 5"/>
+            <wp:cNvGraphicFramePr>
+              <a:graphicFrameLocks xmlns:a="http://schemas.openxmlformats.org/drawingml/2006/main" noChangeAspect="1"/>
+            </wp:cNvGraphicFramePr>
+            <a:graphic xmlns:a="http://schemas.openxmlformats.org/drawingml/2006/main">
+              <a:graphicData uri="http://schemas.openxmlformats.org/drawingml/2006/picture">
+                <pic:pic xmlns:pic="http://schemas.openxmlformats.org/drawingml/2006/picture">
+                  <pic:nvPicPr>
+                    <pic:cNvPr id="5" name="Capture.PNG"/>
+                    <pic:cNvPicPr/>
+                  </pic:nvPicPr>
+                  <pic:blipFill rotWithShape="1">
+                    <a:blip r:embed="rId5">
+                      <a:extLst>
+                        <a:ext uri="{28A0092B-C50C-407E-A947-70E740481C1C}">
+                          <a14:useLocalDpi xmlns:a14="http://schemas.microsoft.com/office/drawing/2010/main" val="0"/>
+                        </a:ext>
+                      </a:extLst>
+                    </a:blip>
+                    <a:srcRect t="3983" b="2672"/>
+                    <a:stretch/>
+                  </pic:blipFill>
+                  <pic:spPr bwMode="auto">
+                    <a:xfrm>
+                      <a:off x="0" y="0"/>
+                      <a:ext cx="5143936" cy="6417699"/>
+                    </a:xfrm>
+                    <a:prstGeom prst="rect">
+                      <a:avLst/>
+                    </a:prstGeom>
+                    <a:ln>
+                      <a:noFill/>
+                    </a:ln>
+                    <a:extLst>
+                      <a:ext uri="{53640926-AAD7-44D8-BBD7-CCE9431645EC}">
+                        <a14:shadowObscured xmlns:a14="http://schemas.microsoft.com/office/drawing/2010/main"/>
+                      </a:ext>
+                    </a:extLst>
+                  </pic:spPr>
+                </pic:pic>
+              </a:graphicData>
+            </a:graphic>
+            <wp14:sizeRelH relativeFrom="margin">
+              <wp14:pctWidth>0</wp14:pctWidth>
+            </wp14:sizeRelH>
+            <wp14:sizeRelV relativeFrom="margin">
+              <wp14:pctHeight>0</wp14:pctHeight>
+            </wp14:sizeRelV>
+          </wp:anchor>
+        </w:drawing>
+      </w:r>
+      <w:r>
+        <w:t>7. Grundsätzlicher Aufbau</w:t>
+      </w:r>
+      <w:bookmarkEnd w:id="28"/>
     </w:p>
     <w:sectPr>
       <w:pgSz w:w="11909" w:h="16834"/>

</xml_diff>